<commit_message>
problem description with references added
</commit_message>
<xml_diff>
--- a/problem_statement/PPAML_CP7_Epidemic_Desc.docx
+++ b/problem_statement/PPAML_CP7_Epidemic_Desc.docx
@@ -492,7 +492,39 @@
               <w:rPr>
                 <w:b w:val="0"/>
               </w:rPr>
-              <w:t>. This is considered a highly authoritative source of influenza related inform</w:t>
+              <w:t xml:space="preserve"> (</w:t>
+            </w:r>
+            <w:hyperlink r:id="rId8" w:history="1">
+              <w:r>
+                <w:rPr>
+                  <w:rStyle w:val="Hyperlink"/>
+                </w:rPr>
+                <w:t>http://www.cdc.gov/flu/weekly/fluactivitysurv.htm</w:t>
+              </w:r>
+            </w:hyperlink>
+            <w:r>
+              <w:rPr>
+                <w:b w:val="0"/>
+              </w:rPr>
+              <w:t>)</w:t>
+            </w:r>
+            <w:r>
+              <w:rPr>
+                <w:b w:val="0"/>
+              </w:rPr>
+              <w:t>.</w:t>
+            </w:r>
+            <w:r>
+              <w:rPr>
+                <w:b w:val="0"/>
+              </w:rPr>
+              <w:t xml:space="preserve"> </w:t>
+            </w:r>
+            <w:r>
+              <w:rPr>
+                <w:b w:val="0"/>
+              </w:rPr>
+              <w:t>This is considered a highly authoritative source of influenza related inform</w:t>
             </w:r>
             <w:r>
               <w:rPr>
@@ -642,8 +674,10 @@
               <w:rPr>
                 <w:b w:val="0"/>
               </w:rPr>
-              <w:t xml:space="preserve"> … </w:t>
-            </w:r>
+              <w:t xml:space="preserve"> </w:t>
+            </w:r>
+            <w:bookmarkStart w:id="0" w:name="_GoBack"/>
+            <w:bookmarkEnd w:id="0"/>
             <w:r>
               <w:rPr>
                 <w:b w:val="0"/>
@@ -823,6 +857,7 @@
               <w:rPr>
                 <w:b w:val="0"/>
               </w:rPr>
+              <w:lastRenderedPageBreak/>
               <w:t>The dataset contains the n</w:t>
             </w:r>
             <w:r>
@@ -841,14 +876,7 @@
               <w:rPr>
                 <w:b w:val="0"/>
               </w:rPr>
-              <w:t xml:space="preserve">tweets without re-tweets and not from the same user </w:t>
-            </w:r>
-            <w:r>
-              <w:rPr>
-                <w:b w:val="0"/>
-              </w:rPr>
-              <w:lastRenderedPageBreak/>
-              <w:t xml:space="preserve">within </w:t>
+              <w:t xml:space="preserve">tweets without re-tweets and not from the same user within </w:t>
             </w:r>
             <w:r>
               <w:rPr>
@@ -920,7 +948,6 @@
               <w:rPr>
                 <w:b w:val="0"/>
               </w:rPr>
-              <w:lastRenderedPageBreak/>
               <w:t>Flu Vaccination Data of Medicare Recipients</w:t>
             </w:r>
           </w:p>
@@ -1285,14 +1312,34 @@
               <w:rPr>
                 <w:b w:val="0"/>
               </w:rPr>
-              <w:t xml:space="preserve"> a study by Pew </w:t>
-            </w:r>
+              <w:t xml:space="preserve"> a study by Pew Research</w:t>
+            </w:r>
+            <w:r>
+              <w:rPr>
+                <w:b w:val="0"/>
+              </w:rPr>
+              <w:t xml:space="preserve"> (</w:t>
+            </w:r>
+            <w:hyperlink r:id="rId9" w:history="1">
+              <w:r>
+                <w:rPr>
+                  <w:rStyle w:val="Hyperlink"/>
+                </w:rPr>
+                <w:t>http://www.pewinternet.org/2015/01/09/social-media-update-2014/</w:t>
+              </w:r>
+            </w:hyperlink>
             <w:proofErr w:type="gramStart"/>
             <w:r>
               <w:rPr>
                 <w:b w:val="0"/>
               </w:rPr>
-              <w:t xml:space="preserve">Research, </w:t>
+              <w:t>)</w:t>
+            </w:r>
+            <w:r>
+              <w:rPr>
+                <w:b w:val="0"/>
+              </w:rPr>
+              <w:t xml:space="preserve">, </w:t>
             </w:r>
             <w:r>
               <w:rPr>
@@ -5965,7 +6012,7 @@
                     </pic:cNvPicPr>
                   </pic:nvPicPr>
                   <pic:blipFill>
-                    <a:blip r:embed="rId8" cstate="print">
+                    <a:blip r:embed="rId10" cstate="print">
                       <a:extLst>
                         <a:ext uri="{28A0092B-C50C-407E-A947-70E740481C1C}">
                           <a14:useLocalDpi xmlns:a14="http://schemas.microsoft.com/office/drawing/2010/main" val="0"/>
@@ -6045,7 +6092,7 @@
                     </pic:cNvPicPr>
                   </pic:nvPicPr>
                   <pic:blipFill>
-                    <a:blip r:embed="rId9" cstate="print">
+                    <a:blip r:embed="rId11" cstate="print">
                       <a:extLst>
                         <a:ext uri="{28A0092B-C50C-407E-A947-70E740481C1C}">
                           <a14:useLocalDpi xmlns:a14="http://schemas.microsoft.com/office/drawing/2010/main" val="0"/>
@@ -6103,7 +6150,7 @@
                     </pic:cNvPicPr>
                   </pic:nvPicPr>
                   <pic:blipFill>
-                    <a:blip r:embed="rId10" cstate="print"/>
+                    <a:blip r:embed="rId12" cstate="print"/>
                     <a:srcRect/>
                     <a:stretch>
                       <a:fillRect/>
@@ -6449,15 +6496,7 @@
         </m:sSub>
       </m:oMath>
       <w:r>
-        <w:t xml:space="preserve"> of in</w:t>
-      </w:r>
-      <w:proofErr w:type="spellStart"/>
-      <w:r>
-        <w:t>dividual</w:t>
-      </w:r>
-      <w:proofErr w:type="spellEnd"/>
-      <w:r>
-        <w:t xml:space="preserve"> </w:t>
+        <w:t xml:space="preserve"> of individual </w:t>
       </w:r>
       <w:r>
         <w:t>counties</w:t>
@@ -8313,8 +8352,6 @@
       <w:r>
         <w:t xml:space="preserve"> reference.</w:t>
       </w:r>
-      <w:bookmarkStart w:id="0" w:name="_GoBack"/>
-      <w:bookmarkEnd w:id="0"/>
     </w:p>
     <w:p>
       <w:pPr>
@@ -8330,6 +8367,20 @@
       <w:proofErr w:type="gramEnd"/>
       <w:r>
         <w:t xml:space="preserve"> contains adjacent counties of each county in the lower 48 states. It helps create the adjacency matrix in the baseline model.</w:t>
+      </w:r>
+      <w:r>
+        <w:t xml:space="preserve"> Adapted from </w:t>
+      </w:r>
+      <w:hyperlink r:id="rId13" w:history="1">
+        <w:r>
+          <w:rPr>
+            <w:rStyle w:val="Hyperlink"/>
+          </w:rPr>
+          <w:t>https://www.census.gov/geo/reference/county-adjacency.html</w:t>
+        </w:r>
+      </w:hyperlink>
+      <w:r>
+        <w:t xml:space="preserve"> </w:t>
       </w:r>
     </w:p>
     <w:p>
@@ -10338,7 +10389,7 @@
                     </pic:cNvPicPr>
                   </pic:nvPicPr>
                   <pic:blipFill>
-                    <a:blip r:embed="rId11" cstate="print"/>
+                    <a:blip r:embed="rId14" cstate="print"/>
                     <a:srcRect/>
                     <a:stretch>
                       <a:fillRect/>
@@ -10539,7 +10590,7 @@
                     </pic:cNvPicPr>
                   </pic:nvPicPr>
                   <pic:blipFill>
-                    <a:blip r:embed="rId12" cstate="print"/>
+                    <a:blip r:embed="rId15" cstate="print"/>
                     <a:srcRect r="48084"/>
                     <a:stretch>
                       <a:fillRect/>
@@ -10642,7 +10693,7 @@
                     </pic:cNvPicPr>
                   </pic:nvPicPr>
                   <pic:blipFill>
-                    <a:blip r:embed="rId13" cstate="print"/>
+                    <a:blip r:embed="rId16" cstate="print"/>
                     <a:srcRect r="31169"/>
                     <a:stretch>
                       <a:fillRect/>
@@ -12977,7 +13028,24 @@
         <w:t>:</w:t>
       </w:r>
       <w:r>
-        <w:t xml:space="preserve"> Pew Research paper on Twitter demographics (page 6)</w:t>
+        <w:t xml:space="preserve"> Pew Research paper </w:t>
+      </w:r>
+      <w:r>
+        <w:t>(</w:t>
+      </w:r>
+      <w:hyperlink r:id="rId17" w:history="1">
+        <w:r>
+          <w:rPr>
+            <w:rStyle w:val="Hyperlink"/>
+          </w:rPr>
+          <w:t>http://www.pewinternet.org/files/2015/01/PI_SocialMediaUpdate20144.pdf</w:t>
+        </w:r>
+      </w:hyperlink>
+      <w:r>
+        <w:t xml:space="preserve">) </w:t>
+      </w:r>
+      <w:r>
+        <w:t>on Twitter demographics (page 6)</w:t>
       </w:r>
     </w:p>
     <w:p>
@@ -13003,7 +13071,7 @@
                     </pic:cNvPicPr>
                   </pic:nvPicPr>
                   <pic:blipFill rotWithShape="1">
-                    <a:blip r:embed="rId14">
+                    <a:blip r:embed="rId18">
                       <a:extLst>
                         <a:ext uri="{28A0092B-C50C-407E-A947-70E740481C1C}">
                           <a14:useLocalDpi xmlns:a14="http://schemas.microsoft.com/office/drawing/2010/main" val="0"/>
@@ -13039,7 +13107,7 @@
       </w:r>
     </w:p>
     <w:sectPr>
-      <w:footerReference w:type="default" r:id="rId15"/>
+      <w:footerReference w:type="default" r:id="rId19"/>
       <w:footnotePr>
         <w:numFmt w:val="chicago"/>
       </w:footnotePr>
@@ -13103,7 +13171,7 @@
       <w:rPr>
         <w:noProof/>
       </w:rPr>
-      <w:t>10</w:t>
+      <w:t>15</w:t>
     </w:r>
     <w:r>
       <w:fldChar w:fldCharType="end"/>
@@ -13111,27 +13179,14 @@
     <w:r>
       <w:t xml:space="preserve"> of </w:t>
     </w:r>
-    <w:r>
-      <w:fldChar w:fldCharType="begin"/>
-    </w:r>
-    <w:r>
-      <w:instrText xml:space="preserve"> NUMPAGES  \* MERGEFORMAT </w:instrText>
-    </w:r>
-    <w:r>
-      <w:fldChar w:fldCharType="separate"/>
-    </w:r>
-    <w:r>
-      <w:rPr>
-        <w:noProof/>
-      </w:rPr>
-      <w:t>15</w:t>
-    </w:r>
-    <w:r>
-      <w:rPr>
-        <w:noProof/>
-      </w:rPr>
-      <w:fldChar w:fldCharType="end"/>
-    </w:r>
+    <w:fldSimple w:instr=" NUMPAGES  \* MERGEFORMAT ">
+      <w:r>
+        <w:rPr>
+          <w:noProof/>
+        </w:rPr>
+        <w:t>15</w:t>
+      </w:r>
+    </w:fldSimple>
   </w:p>
 </w:ftr>
 </file>
@@ -15653,7 +15708,7 @@
 </file>
 
 <file path=customXml/itemProps1.xml><?xml version="1.0" encoding="utf-8"?>
-<ds:datastoreItem xmlns:ds="http://schemas.openxmlformats.org/officeDocument/2006/customXml" ds:itemID="{3AB1AFA2-512B-4E60-9964-D69891AEAE44}">
+<ds:datastoreItem xmlns:ds="http://schemas.openxmlformats.org/officeDocument/2006/customXml" ds:itemID="{7ECC7768-C84B-4CA6-A74C-05437797DA04}">
   <ds:schemaRefs>
     <ds:schemaRef ds:uri="http://schemas.openxmlformats.org/officeDocument/2006/bibliography"/>
   </ds:schemaRefs>

</xml_diff>

<commit_message>
Minor edits to fix typos and tighten the english
</commit_message>
<xml_diff>
--- a/problem_statement/PPAML_CP7_Epidemic_Desc.docx
+++ b/problem_statement/PPAML_CP7_Epidemic_Desc.docx
@@ -1,6 +1,6 @@
 
 <file path=word/document.xml><?xml version="1.0" encoding="utf-8"?>
-<w:document xmlns:wpc="http://schemas.microsoft.com/office/word/2010/wordprocessingCanvas" xmlns:mc="http://schemas.openxmlformats.org/markup-compatibility/2006" xmlns:o="urn:schemas-microsoft-com:office:office" xmlns:r="http://schemas.openxmlformats.org/officeDocument/2006/relationships" xmlns:m="http://schemas.openxmlformats.org/officeDocument/2006/math" xmlns:v="urn:schemas-microsoft-com:vml" xmlns:wp14="http://schemas.microsoft.com/office/word/2010/wordprocessingDrawing" xmlns:wp="http://schemas.openxmlformats.org/drawingml/2006/wordprocessingDrawing" xmlns:w10="urn:schemas-microsoft-com:office:word" xmlns:w="http://schemas.openxmlformats.org/wordprocessingml/2006/main" xmlns:w14="http://schemas.microsoft.com/office/word/2010/wordml" xmlns:w15="http://schemas.microsoft.com/office/word/2012/wordml" xmlns:wpg="http://schemas.microsoft.com/office/word/2010/wordprocessingGroup" xmlns:wpi="http://schemas.microsoft.com/office/word/2010/wordprocessingInk" xmlns:wne="http://schemas.microsoft.com/office/word/2006/wordml" xmlns:wps="http://schemas.microsoft.com/office/word/2010/wordprocessingShape" mc:Ignorable="w14 w15 wp14">
+<w:document xmlns:wpc="http://schemas.microsoft.com/office/word/2010/wordprocessingCanvas" xmlns:mc="http://schemas.openxmlformats.org/markup-compatibility/2006" xmlns:o="urn:schemas-microsoft-com:office:office" xmlns:r="http://schemas.openxmlformats.org/officeDocument/2006/relationships" xmlns:m="http://schemas.openxmlformats.org/officeDocument/2006/math" xmlns:v="urn:schemas-microsoft-com:vml" xmlns:wp14="http://schemas.microsoft.com/office/word/2010/wordprocessingDrawing" xmlns:wp="http://schemas.openxmlformats.org/drawingml/2006/wordprocessingDrawing" xmlns:w10="urn:schemas-microsoft-com:office:word" xmlns:w="http://schemas.openxmlformats.org/wordprocessingml/2006/main" xmlns:w14="http://schemas.microsoft.com/office/word/2010/wordml" xmlns:wpg="http://schemas.microsoft.com/office/word/2010/wordprocessingGroup" xmlns:wpi="http://schemas.microsoft.com/office/word/2010/wordprocessingInk" xmlns:wne="http://schemas.microsoft.com/office/word/2006/wordml" xmlns:wps="http://schemas.microsoft.com/office/word/2010/wordprocessingShape" mc:Ignorable="w14 wp14">
   <w:body>
     <w:p>
       <w:pPr>
@@ -29,13 +29,14 @@
           <w:szCs w:val="28"/>
         </w:rPr>
       </w:pPr>
+      <w:proofErr w:type="gramStart"/>
       <w:r>
         <w:rPr>
           <w:b/>
           <w:sz w:val="28"/>
           <w:szCs w:val="28"/>
         </w:rPr>
-        <w:t>Version 1.00, 14</w:t>
+        <w:t>Version 1.01, 17</w:t>
       </w:r>
       <w:r>
         <w:rPr>
@@ -43,7 +44,16 @@
           <w:sz w:val="28"/>
           <w:szCs w:val="28"/>
         </w:rPr>
-        <w:t>. January 2016</w:t>
+        <w:t>.</w:t>
+      </w:r>
+      <w:proofErr w:type="gramEnd"/>
+      <w:r>
+        <w:rPr>
+          <w:b/>
+          <w:sz w:val="28"/>
+          <w:szCs w:val="28"/>
+        </w:rPr>
+        <w:t xml:space="preserve"> January 2016</w:t>
       </w:r>
     </w:p>
     <w:p>
@@ -105,23 +115,41 @@
         </w:rPr>
         <w:t>Phase 1 Problem</w:t>
       </w:r>
-    </w:p>
-    <w:p>
-      <w:pPr>
+      <w:r>
         <w:rPr>
           <w:rFonts w:eastAsia="Times New Roman"/>
         </w:rPr>
-      </w:pPr>
-      <w:r>
+        <w:t xml:space="preserve"> (Reconstruction)</w:t>
+      </w:r>
+    </w:p>
+    <w:p>
+      <w:pPr>
         <w:rPr>
           <w:rFonts w:eastAsia="Times New Roman"/>
         </w:rPr>
-        <w:t xml:space="preserve">During Phase 1, the goal is to estimate </w:t>
-      </w:r>
+      </w:pPr>
       <w:r>
         <w:rPr>
           <w:rFonts w:eastAsia="Times New Roman"/>
         </w:rPr>
+        <w:t>During Phase 1, the goal is to</w:t>
+      </w:r>
+      <w:r>
+        <w:rPr>
+          <w:rFonts w:eastAsia="Times New Roman"/>
+        </w:rPr>
+        <w:t xml:space="preserve"> fuse multiple data sources to reconstruct</w:t>
+      </w:r>
+      <w:r>
+        <w:rPr>
+          <w:rFonts w:eastAsia="Times New Roman"/>
+        </w:rPr>
+        <w:t xml:space="preserve"> </w:t>
+      </w:r>
+      <w:r>
+        <w:rPr>
+          <w:rFonts w:eastAsia="Times New Roman"/>
+        </w:rPr>
         <w:t xml:space="preserve">Influenza-like Illness </w:t>
       </w:r>
       <w:r>
@@ -140,199 +168,272 @@
         <w:rPr>
           <w:rFonts w:eastAsia="Times New Roman"/>
         </w:rPr>
-        <w:t xml:space="preserve"> dataset (Phase 2 data), to estimate weekly ILI rates in the 48 contiguous states. The spatial resolution of the estimate should be at the county level. The results will be compared to state ILI rates from select</w:t>
+        <w:t xml:space="preserve"> dataset (Phase 2 data), to estimate weekly ILI rates in the 48 contiguous states. The spatial resolution of the estimate should be at the county level. The results will be compared to </w:t>
       </w:r>
       <w:r>
         <w:rPr>
           <w:rFonts w:eastAsia="Times New Roman"/>
         </w:rPr>
+        <w:t xml:space="preserve">a set of “Evaluation Regions” consisting of state-level ILI rates </w:t>
+      </w:r>
+      <w:r>
+        <w:rPr>
+          <w:rFonts w:eastAsia="Times New Roman"/>
+        </w:rPr>
+        <w:t>from select</w:t>
+      </w:r>
+      <w:r>
+        <w:rPr>
+          <w:rFonts w:eastAsia="Times New Roman"/>
+        </w:rPr>
         <w:t>ed</w:t>
       </w:r>
       <w:r>
         <w:rPr>
           <w:rFonts w:eastAsia="Times New Roman"/>
         </w:rPr>
-        <w:t xml:space="preserve"> states (Maryland, North Carolina, Rhode Island and Texas) and district ILI rates from 2 states (Mississippi and Tennessee), where each district consists of multiple counties. The development in the first phase also helps to identify important covariates and their contributions to </w:t>
+        <w:t xml:space="preserve"> states (Maryland, North Carolina, Rhode Island and Texas) and district</w:t>
+      </w:r>
+      <w:r>
+        <w:rPr>
+          <w:rFonts w:eastAsia="Times New Roman"/>
+        </w:rPr>
+        <w:t>-level</w:t>
+      </w:r>
+      <w:r>
+        <w:rPr>
+          <w:rFonts w:eastAsia="Times New Roman"/>
+        </w:rPr>
+        <w:t xml:space="preserve"> ILI rates from 2 states (Mississippi and Tennessee), where each district consists of multiple counties.</w:t>
+      </w:r>
+    </w:p>
+    <w:p>
+      <w:pPr>
+        <w:rPr>
+          <w:rFonts w:eastAsia="Times New Roman"/>
+        </w:rPr>
+      </w:pPr>
+      <w:r>
+        <w:rPr>
+          <w:rFonts w:eastAsia="Times New Roman"/>
+        </w:rPr>
+        <w:t xml:space="preserve">The datasets cover the flu seasons 2013-2014 and 2014-2015. </w:t>
+      </w:r>
+      <w:r>
+        <w:rPr>
+          <w:rFonts w:eastAsia="Times New Roman"/>
+        </w:rPr>
+        <w:t>For model development and prediction, performers will have access to all data from both years with the exception of the Evaluation Region data for 2014-2015.</w:t>
+      </w:r>
+      <w:r>
+        <w:rPr>
+          <w:rFonts w:eastAsia="Times New Roman"/>
+        </w:rPr>
+        <w:t xml:space="preserve"> </w:t>
+      </w:r>
+      <w:r>
+        <w:rPr>
+          <w:rFonts w:eastAsia="Times New Roman"/>
+        </w:rPr>
+        <w:t xml:space="preserve">Fitted models will be </w:t>
+      </w:r>
+      <w:r>
+        <w:rPr>
+          <w:rFonts w:eastAsia="Times New Roman"/>
+        </w:rPr>
+        <w:t>evaluated based on their estimated state and district ILI rates against the actual ILI rates of the select states and districts.</w:t>
+      </w:r>
+    </w:p>
+    <w:p>
+      <w:pPr>
+        <w:pStyle w:val="Heading2"/>
+        <w:rPr>
+          <w:rFonts w:eastAsia="Times New Roman"/>
+        </w:rPr>
+      </w:pPr>
+      <w:r>
+        <w:rPr>
+          <w:rFonts w:eastAsia="Times New Roman"/>
+        </w:rPr>
+        <w:t>Phase 2 Problem</w:t>
+      </w:r>
+      <w:r>
+        <w:rPr>
+          <w:rFonts w:eastAsia="Times New Roman"/>
+        </w:rPr>
+        <w:t xml:space="preserve"> (</w:t>
       </w:r>
       <w:proofErr w:type="spellStart"/>
       <w:r>
         <w:rPr>
           <w:rFonts w:eastAsia="Times New Roman"/>
         </w:rPr>
-        <w:t>spatio</w:t>
+        <w:t>Nowcasting</w:t>
       </w:r>
       <w:proofErr w:type="spellEnd"/>
       <w:r>
         <w:rPr>
           <w:rFonts w:eastAsia="Times New Roman"/>
         </w:rPr>
-        <w:t>-temporal interpolation and prediction.</w:t>
-      </w:r>
-    </w:p>
-    <w:p>
-      <w:pPr>
+        <w:t>)</w:t>
+      </w:r>
+    </w:p>
+    <w:p>
+      <w:r>
+        <w:t xml:space="preserve">During Phase 2, the goal is to </w:t>
+      </w:r>
+      <w:r>
+        <w:t xml:space="preserve">produce </w:t>
+      </w:r>
+      <w:r>
+        <w:t>estimate</w:t>
+      </w:r>
+      <w:r>
+        <w:t>s</w:t>
+      </w:r>
+      <w:r>
+        <w:t xml:space="preserve"> ILI rates </w:t>
+      </w:r>
+      <w:r>
+        <w:t xml:space="preserve">that are </w:t>
+      </w:r>
+      <w:proofErr w:type="gramStart"/>
+      <w:r>
+        <w:t>more timely</w:t>
+      </w:r>
+      <w:proofErr w:type="gramEnd"/>
+      <w:r>
+        <w:t xml:space="preserve"> than </w:t>
+      </w:r>
+      <w:r>
+        <w:t xml:space="preserve">those </w:t>
+      </w:r>
+      <w:r>
+        <w:t xml:space="preserve">published </w:t>
+      </w:r>
+      <w:r>
+        <w:t xml:space="preserve">by the </w:t>
+      </w:r>
+      <w:r>
+        <w:t xml:space="preserve">CDC </w:t>
+      </w:r>
+      <w:r>
+        <w:t xml:space="preserve">(while maintaining </w:t>
+      </w:r>
+      <w:r>
+        <w:t>spatial resolution finer than the CDC</w:t>
+      </w:r>
+      <w:r>
+        <w:t>)</w:t>
+      </w:r>
+      <w:r>
+        <w:t xml:space="preserve">. The ILI data from CDC and </w:t>
+      </w:r>
+      <w:r>
+        <w:t>the Evaluation Region states</w:t>
+      </w:r>
+      <w:r>
+        <w:t xml:space="preserve"> </w:t>
+      </w:r>
+      <w:r>
+        <w:t>are released after a delay of</w:t>
+      </w:r>
+      <w:r>
+        <w:t xml:space="preserve"> 1 to 2 weeks. </w:t>
+      </w:r>
+      <w:r>
+        <w:t xml:space="preserve">The goal of Phase 2 is to predict ILI </w:t>
+      </w:r>
+      <w:r>
+        <w:lastRenderedPageBreak/>
+        <w:t xml:space="preserve">rates in week </w:t>
+      </w:r>
+      <m:oMath>
+        <m:r>
+          <w:rPr>
+            <w:rFonts w:ascii="Cambria Math" w:hAnsi="Cambria Math"/>
+          </w:rPr>
+          <m:t>t</m:t>
+        </m:r>
+      </m:oMath>
+      <w:r>
+        <w:t xml:space="preserve"> using</w:t>
+      </w:r>
+      <w:r>
+        <w:t xml:space="preserve"> all data from previous </w:t>
+      </w:r>
+      <w:proofErr w:type="gramStart"/>
+      <w:r>
+        <w:t xml:space="preserve">weeks </w:t>
+      </w:r>
+      <w:proofErr w:type="gramEnd"/>
+      <m:oMath>
+        <m:r>
+          <w:rPr>
+            <w:rFonts w:ascii="Cambria Math" w:hAnsi="Cambria Math"/>
+          </w:rPr>
+          <m:t>t-1, t-2, …</m:t>
+        </m:r>
+      </m:oMath>
+      <w:r>
+        <w:t>.</w:t>
+      </w:r>
+      <w:r>
+        <w:t xml:space="preserve"> This will include the CDC ILI rates from week </w:t>
+      </w:r>
+      <m:oMath>
+        <m:r>
+          <w:rPr>
+            <w:rFonts w:ascii="Cambria Math" w:hAnsi="Cambria Math"/>
+          </w:rPr>
+          <m:t>t-2</m:t>
+        </m:r>
+      </m:oMath>
+      <w:r>
+        <w:t xml:space="preserve"> and the Twitter data from </w:t>
+      </w:r>
+      <w:proofErr w:type="gramStart"/>
+      <w:r>
+        <w:t xml:space="preserve">week </w:t>
+      </w:r>
+      <w:proofErr w:type="gramEnd"/>
+      <m:oMath>
+        <m:r>
+          <w:rPr>
+            <w:rFonts w:ascii="Cambria Math" w:hAnsi="Cambria Math"/>
+          </w:rPr>
+          <m:t>t-1</m:t>
+        </m:r>
+      </m:oMath>
+      <w:r>
+        <w:t>.</w:t>
+      </w:r>
+      <w:r>
+        <w:t xml:space="preserve"> All data from 2013-2014 and 2014-2015 will be available for model development and training. </w:t>
+      </w:r>
+      <w:r>
+        <w:t xml:space="preserve">Performers can also use the </w:t>
+      </w:r>
+      <w:r>
         <w:rPr>
           <w:rFonts w:eastAsia="Times New Roman"/>
         </w:rPr>
-      </w:pPr>
+        <w:t>NREVSS</w:t>
+      </w:r>
       <w:r>
         <w:rPr>
           <w:rFonts w:eastAsia="Times New Roman"/>
         </w:rPr>
-        <w:t xml:space="preserve">The datasets cover the flu seasons 2013-2014 and 2014-2015. Performers can use all or some of the datasets for their development. The public set consists of data from the </w:t>
+        <w:t xml:space="preserve"> dataset in this phase, which may provide additional predictive power.</w:t>
       </w:r>
       <w:r>
         <w:rPr>
           <w:rFonts w:eastAsia="Times New Roman"/>
         </w:rPr>
-        <w:t>2013-2014 flu season</w:t>
-      </w:r>
-      <w:r>
-        <w:rPr>
-          <w:rFonts w:eastAsia="Times New Roman"/>
-        </w:rPr>
-        <w:t xml:space="preserve">. The 2014-2015 flu season data </w:t>
-      </w:r>
-      <w:r>
-        <w:rPr>
-          <w:rFonts w:eastAsia="Times New Roman"/>
-        </w:rPr>
-        <w:t xml:space="preserve">will be </w:t>
-      </w:r>
-      <w:r>
-        <w:rPr>
-          <w:rFonts w:eastAsia="Times New Roman"/>
-        </w:rPr>
-        <w:t>used as the private set for evaluation. All of the 2014-2015 Phase 1 data except for the state and district level ILI rates from the select</w:t>
-      </w:r>
-      <w:r>
-        <w:rPr>
-          <w:rFonts w:eastAsia="Times New Roman"/>
-        </w:rPr>
-        <w:t>ed</w:t>
-      </w:r>
-      <w:r>
-        <w:rPr>
-          <w:rFonts w:eastAsia="Times New Roman"/>
-        </w:rPr>
-        <w:t xml:space="preserve"> states are available as input to the models. </w:t>
-      </w:r>
-      <w:r>
-        <w:rPr>
-          <w:rFonts w:eastAsia="Times New Roman"/>
-        </w:rPr>
-        <w:t xml:space="preserve">Fitted models will be </w:t>
-      </w:r>
-      <w:r>
-        <w:rPr>
-          <w:rFonts w:eastAsia="Times New Roman"/>
-        </w:rPr>
-        <w:t>evaluated based on their estimated state and district ILI rates against the actual ILI rates of the select states and districts.</w:t>
-      </w:r>
-    </w:p>
-    <w:p>
-      <w:pPr>
-        <w:pStyle w:val="Heading2"/>
-        <w:rPr>
-          <w:rFonts w:eastAsia="Times New Roman"/>
-        </w:rPr>
-      </w:pPr>
-      <w:r>
-        <w:rPr>
-          <w:rFonts w:eastAsia="Times New Roman"/>
-        </w:rPr>
-        <w:lastRenderedPageBreak/>
-        <w:t>Phase 2 Problem</w:t>
-      </w:r>
-    </w:p>
-    <w:p>
-      <w:r>
-        <w:t xml:space="preserve">During Phase 2, the goal is to </w:t>
-      </w:r>
-      <w:r>
-        <w:t xml:space="preserve">produce </w:t>
-      </w:r>
-      <w:r>
-        <w:t>estimate</w:t>
-      </w:r>
-      <w:r>
-        <w:t>s</w:t>
-      </w:r>
-      <w:r>
-        <w:t xml:space="preserve"> ILI rates </w:t>
-      </w:r>
-      <w:r>
-        <w:t xml:space="preserve">that are </w:t>
-      </w:r>
-      <w:proofErr w:type="gramStart"/>
-      <w:r>
-        <w:t>more timely</w:t>
-      </w:r>
-      <w:proofErr w:type="gramEnd"/>
-      <w:r>
-        <w:t xml:space="preserve"> than </w:t>
-      </w:r>
-      <w:r>
-        <w:t xml:space="preserve">those </w:t>
-      </w:r>
-      <w:r>
-        <w:t xml:space="preserve">published </w:t>
-      </w:r>
-      <w:r>
-        <w:t xml:space="preserve">by the </w:t>
-      </w:r>
-      <w:r>
-        <w:t xml:space="preserve">CDC data </w:t>
-      </w:r>
-      <w:r>
-        <w:t xml:space="preserve">(while maintaining finer </w:t>
-      </w:r>
-      <w:r>
-        <w:t>spatial resolution finer than the CDC</w:t>
-      </w:r>
-      <w:r>
-        <w:t>)</w:t>
-      </w:r>
-      <w:r>
-        <w:t xml:space="preserve">. The ILI data from CDC and states have 1 to 2 weeks of delay. The models developed by the performers </w:t>
-      </w:r>
-      <w:r>
-        <w:t xml:space="preserve">will be </w:t>
-      </w:r>
-      <w:r>
-        <w:t xml:space="preserve">used to nowcast the weekly state and district ILI rates of the select states. The nowcast results will be compared to the released data from CDC and select states. Performers can also use the </w:t>
-      </w:r>
-      <w:r>
-        <w:rPr>
-          <w:rFonts w:eastAsia="Times New Roman"/>
-        </w:rPr>
-        <w:t>NREVSS</w:t>
-      </w:r>
-      <w:r>
-        <w:rPr>
-          <w:rFonts w:eastAsia="Times New Roman"/>
-        </w:rPr>
-        <w:t xml:space="preserve"> dataset in this phase, which may provide additional predictive power. </w:t>
-      </w:r>
-    </w:p>
-    <w:p>
-      <w:r>
-        <w:t>All of the 2013</w:t>
-      </w:r>
-      <w:r>
-        <w:t xml:space="preserve">-2015 data are available to performers in the public set. Performers are to develop models for 2-week-ahead nowcasting of the select states’ and districts’ ILI rates. Input to the model can include all of the data with 2 weeks of delay except for the Twitter data, where the data from the current week can be used. </w:t>
-      </w:r>
-      <w:r>
-        <w:t xml:space="preserve">In Phase 2, the </w:t>
-      </w:r>
-      <w:r>
-        <w:t xml:space="preserve">evaluation will be conducted on the </w:t>
-      </w:r>
-      <w:r>
-        <w:t>current</w:t>
-      </w:r>
-      <w:r>
-        <w:t xml:space="preserve"> 2015-2016 flu season. Performers are evaluated based on their nowcast state and district ILI rates against the actual ILI rates.</w:t>
+        <w:t xml:space="preserve"> </w:t>
+      </w:r>
+      <w:r>
+        <w:t xml:space="preserve">Evaluation will be performed on data collected during the current 2015-2016 flu season.  </w:t>
       </w:r>
     </w:p>
     <w:p>
@@ -494,7 +595,7 @@
               </w:rPr>
               <w:t xml:space="preserve"> (</w:t>
             </w:r>
-            <w:hyperlink r:id="rId8" w:history="1">
+            <w:hyperlink r:id="rId9" w:history="1">
               <w:r>
                 <w:rPr>
                   <w:rStyle w:val="Hyperlink"/>
@@ -676,8 +777,6 @@
               </w:rPr>
               <w:t xml:space="preserve"> </w:t>
             </w:r>
-            <w:bookmarkStart w:id="0" w:name="_GoBack"/>
-            <w:bookmarkEnd w:id="0"/>
             <w:r>
               <w:rPr>
                 <w:b w:val="0"/>
@@ -857,7 +956,6 @@
               <w:rPr>
                 <w:b w:val="0"/>
               </w:rPr>
-              <w:lastRenderedPageBreak/>
               <w:t>The dataset contains the n</w:t>
             </w:r>
             <w:r>
@@ -870,7 +968,13 @@
               <w:rPr>
                 <w:b w:val="0"/>
               </w:rPr>
-              <w:t xml:space="preserve">flu related </w:t>
+              <w:t>flu-</w:t>
+            </w:r>
+            <w:r>
+              <w:rPr>
+                <w:b w:val="0"/>
+              </w:rPr>
+              <w:t xml:space="preserve">related </w:t>
             </w:r>
             <w:r>
               <w:rPr>
@@ -888,7 +992,31 @@
               <w:rPr>
                 <w:b w:val="0"/>
               </w:rPr>
-              <w:t xml:space="preserve">syndrome elapsed time of 1 week. The flu related tweets are defined as tweets with keywords “flu,” </w:t>
+              <w:t xml:space="preserve">syndrome </w:t>
+            </w:r>
+            <w:r>
+              <w:rPr>
+                <w:b w:val="0"/>
+              </w:rPr>
+              <w:t>elapsed time of 1 week. The flu-</w:t>
+            </w:r>
+            <w:r>
+              <w:rPr>
+                <w:b w:val="0"/>
+              </w:rPr>
+              <w:t>related tweets are defin</w:t>
+            </w:r>
+            <w:r>
+              <w:rPr>
+                <w:b w:val="0"/>
+              </w:rPr>
+              <w:t>ed as tweets with keywords “flu</w:t>
+            </w:r>
+            <w:r>
+              <w:rPr>
+                <w:b w:val="0"/>
+              </w:rPr>
+              <w:t xml:space="preserve">” </w:t>
             </w:r>
             <w:r>
               <w:rPr>
@@ -912,7 +1040,13 @@
               <w:rPr>
                 <w:b w:val="0"/>
               </w:rPr>
-              <w:t xml:space="preserve"> provides </w:t>
+              <w:t xml:space="preserve"> provide</w:t>
+            </w:r>
+            <w:r>
+              <w:rPr>
+                <w:b w:val="0"/>
+              </w:rPr>
+              <w:t xml:space="preserve"> </w:t>
             </w:r>
             <w:r>
               <w:rPr>
@@ -1033,7 +1167,26 @@
               <w:rPr>
                 <w:b w:val="0"/>
               </w:rPr>
-              <w:t>of each year between 2012 and 2015 for each county in the United States. It is noted that the data covers only Medicare recipients, and the majority of the recipients are age 65 or older.</w:t>
+              <w:t xml:space="preserve">of each year between 2012 and 2015 for each county in the United States. It is noted that the data </w:t>
+            </w:r>
+            <w:r>
+              <w:rPr>
+                <w:b w:val="0"/>
+              </w:rPr>
+              <w:lastRenderedPageBreak/>
+              <w:t>covers only Medicare recipients, and the majority of the</w:t>
+            </w:r>
+            <w:r>
+              <w:rPr>
+                <w:b w:val="0"/>
+              </w:rPr>
+              <w:t>se</w:t>
+            </w:r>
+            <w:r>
+              <w:rPr>
+                <w:b w:val="0"/>
+              </w:rPr>
+              <w:t xml:space="preserve"> recipients are age 65 or older.</w:t>
             </w:r>
           </w:p>
         </w:tc>
@@ -1058,6 +1211,7 @@
               <w:rPr>
                 <w:b w:val="0"/>
               </w:rPr>
+              <w:lastRenderedPageBreak/>
               <w:t>NREVSS</w:t>
             </w:r>
             <w:r>
@@ -1076,7 +1230,19 @@
               <w:rPr>
                 <w:b w:val="0"/>
               </w:rPr>
-              <w:t>eric Virus Surveillance System (Phase 2)</w:t>
+              <w:t>eric Virus Surveillance System (Phase 2</w:t>
+            </w:r>
+            <w:r>
+              <w:rPr>
+                <w:b w:val="0"/>
+              </w:rPr>
+              <w:t xml:space="preserve"> only</w:t>
+            </w:r>
+            <w:r>
+              <w:rPr>
+                <w:b w:val="0"/>
+              </w:rPr>
+              <w:t>)</w:t>
             </w:r>
           </w:p>
         </w:tc>
@@ -1193,7 +1359,19 @@
               <w:rPr>
                 <w:b w:val="0"/>
               </w:rPr>
-              <w:t xml:space="preserve">. Since illness due to Type A and Type B flu virus may peak at different time during </w:t>
+              <w:t>. Since illness due to Type A and Type B flu virus may peak at different time</w:t>
+            </w:r>
+            <w:r>
+              <w:rPr>
+                <w:b w:val="0"/>
+              </w:rPr>
+              <w:t>s</w:t>
+            </w:r>
+            <w:r>
+              <w:rPr>
+                <w:b w:val="0"/>
+              </w:rPr>
+              <w:t xml:space="preserve"> during </w:t>
             </w:r>
             <w:r>
               <w:rPr>
@@ -1320,7 +1498,7 @@
               </w:rPr>
               <w:t xml:space="preserve"> (</w:t>
             </w:r>
-            <w:hyperlink r:id="rId9" w:history="1">
+            <w:hyperlink r:id="rId10" w:history="1">
               <w:r>
                 <w:rPr>
                   <w:rStyle w:val="Hyperlink"/>
@@ -1584,7 +1762,13 @@
         <w:t>s</w:t>
       </w:r>
       <w:r>
-        <w:t xml:space="preserve"> the fixed-effects term to capture their influence on the observations, in addition to the spatial and temporal random effects. The model has been developed with computational concerns in mind. The use of Gaussian Markov Random Field (GMRF) in modeling the random effects allows this approach to take full advantage of the spatial and temporal correlations while still maintaining manageable memory usage. The specific model structure is below:</w:t>
+        <w:t xml:space="preserve"> </w:t>
+      </w:r>
+      <w:r>
+        <w:t>a</w:t>
+      </w:r>
+      <w:r>
+        <w:t xml:space="preserve"> fixed-effects term to capture their influence on the observations, in addition to the spatial and temporal random effects. The model has been developed with computational concerns in mind. The use of Gaussian Markov Random Field (GMRF) in modeling the random effects allows this approach to take full advantage of the spatial and temporal correlations while still maintaining manageable memory usage. The specific model structure is below:</w:t>
       </w:r>
     </w:p>
     <w:tbl>
@@ -2007,7 +2191,6 @@
                 <w:b w:val="0"/>
                 <w:i/>
               </w:rPr>
-              <w:lastRenderedPageBreak/>
               <w:t>c</w:t>
             </w:r>
             <w:r>
@@ -3553,7 +3736,7 @@
             </w:pPr>
             <m:oMathPara>
               <m:oMathParaPr>
-                <m:jc m:val="right"/>
+                <m:jc m:val="left"/>
               </m:oMathParaPr>
               <m:oMath>
                 <m:r>
@@ -3584,7 +3767,16 @@
                   <w:rPr>
                     <w:rFonts w:ascii="Cambria Math" w:hAnsi="Cambria Math"/>
                   </w:rPr>
-                  <m:t xml:space="preserve">  total number of weeks</m:t>
+                  <m:t xml:space="preserve">  total number of week</m:t>
+                </m:r>
+                <m:r>
+                  <m:rPr>
+                    <m:nor/>
+                  </m:rPr>
+                  <w:rPr>
+                    <w:rFonts w:ascii="Cambria Math" w:hAnsi="Cambria Math"/>
+                  </w:rPr>
+                  <m:t>s</m:t>
                 </m:r>
               </m:oMath>
             </m:oMathPara>
@@ -4219,7 +4411,10 @@
               <w:t>W</w:t>
             </w:r>
             <w:r>
-              <w:t xml:space="preserve"> is a very large but very sparse matrix. However, t</w:t>
+              <w:t xml:space="preserve"> is a very large but very sparse matrix.</w:t>
+            </w:r>
+            <w:r>
+              <w:t xml:space="preserve"> T</w:t>
             </w:r>
             <w:r>
               <w:t xml:space="preserve">he only non-zero entries of </w:t>
@@ -4248,7 +4443,19 @@
               <w:t xml:space="preserve"> that represent the effects of neighboring counties from the same week or of the same county from consecutive weeks. </w:t>
             </w:r>
             <w:r>
-              <w:t xml:space="preserve">Hence, it is recommended using a sparse matrix formulation for </w:t>
+              <w:t xml:space="preserve">Hence, it is recommended </w:t>
+            </w:r>
+            <w:r>
+              <w:t>to use</w:t>
+            </w:r>
+            <w:r>
+              <w:t xml:space="preserve"> a sparse matrix </w:t>
+            </w:r>
+            <w:r>
+              <w:t>representation</w:t>
+            </w:r>
+            <w:r>
+              <w:t xml:space="preserve"> for </w:t>
             </w:r>
             <w:r>
               <w:rPr>
@@ -5126,11 +5333,7 @@
               <w:t>c</w:t>
             </w:r>
             <w:r>
-              <w:t xml:space="preserve"> in </w:t>
-            </w:r>
-            <w:r>
-              <w:lastRenderedPageBreak/>
-              <w:t xml:space="preserve">week </w:t>
+              <w:t xml:space="preserve"> in week </w:t>
             </w:r>
             <w:r>
               <w:rPr>
@@ -5496,8 +5699,11 @@
               <w:spacing w:line="360" w:lineRule="auto"/>
             </w:pPr>
             <w:r>
+              <w:t xml:space="preserve">County </w:t>
+            </w:r>
+            <w:r>
               <w:lastRenderedPageBreak/>
-              <w:t>County heterogeneity</w:t>
+              <w:t>heterogeneity</w:t>
             </w:r>
           </w:p>
         </w:tc>
@@ -5654,6 +5860,7 @@
             </w:pPr>
             <w:proofErr w:type="spellStart"/>
             <w:r>
+              <w:lastRenderedPageBreak/>
               <w:t>Hyperprior</w:t>
             </w:r>
             <w:proofErr w:type="spellEnd"/>
@@ -6012,7 +6219,7 @@
                     </pic:cNvPicPr>
                   </pic:nvPicPr>
                   <pic:blipFill>
-                    <a:blip r:embed="rId10" cstate="print">
+                    <a:blip r:embed="rId11" cstate="print">
                       <a:extLst>
                         <a:ext uri="{28A0092B-C50C-407E-A947-70E740481C1C}">
                           <a14:useLocalDpi xmlns:a14="http://schemas.microsoft.com/office/drawing/2010/main" val="0"/>
@@ -6092,7 +6299,7 @@
                     </pic:cNvPicPr>
                   </pic:nvPicPr>
                   <pic:blipFill>
-                    <a:blip r:embed="rId11" cstate="print">
+                    <a:blip r:embed="rId12" cstate="print">
                       <a:extLst>
                         <a:ext uri="{28A0092B-C50C-407E-A947-70E740481C1C}">
                           <a14:useLocalDpi xmlns:a14="http://schemas.microsoft.com/office/drawing/2010/main" val="0"/>
@@ -6150,7 +6357,7 @@
                     </pic:cNvPicPr>
                   </pic:nvPicPr>
                   <pic:blipFill>
-                    <a:blip r:embed="rId12" cstate="print"/>
+                    <a:blip r:embed="rId13" cstate="print"/>
                     <a:srcRect/>
                     <a:stretch>
                       <a:fillRect/>
@@ -6409,13 +6616,10 @@
         </m:sSub>
       </m:oMath>
       <w:r>
-        <w:t xml:space="preserve"> (ILI rates) of every HHS region, output </w:t>
-      </w:r>
-      <w:r>
-        <w:t>a</w:t>
-      </w:r>
-      <w:r>
-        <w:t xml:space="preserve"> marginal</w:t>
+        <w:t xml:space="preserve"> (ILI rat</w:t>
+      </w:r>
+      <w:r>
+        <w:t>es) of every HHS region, output</w:t>
       </w:r>
       <w:r>
         <w:t xml:space="preserve"> </w:t>
@@ -6424,7 +6628,19 @@
         <w:t>MAP</w:t>
       </w:r>
       <w:r>
-        <w:t xml:space="preserve"> and MAP</w:t>
+        <w:t xml:space="preserve"> and</w:t>
+      </w:r>
+      <w:r>
+        <w:t>/or</w:t>
+      </w:r>
+      <w:r>
+        <w:t xml:space="preserve"> </w:t>
+      </w:r>
+      <w:r>
+        <w:t xml:space="preserve">marginal </w:t>
+      </w:r>
+      <w:r>
+        <w:t>MAP</w:t>
       </w:r>
       <w:r>
         <w:t xml:space="preserve"> estimate</w:t>
@@ -6739,19 +6955,28 @@
         </m:r>
       </m:oMath>
       <w:r>
-        <w:t xml:space="preserve">, output </w:t>
-      </w:r>
-      <w:r>
-        <w:t xml:space="preserve">a </w:t>
+        <w:t>, output</w:t>
+      </w:r>
+      <w:r>
+        <w:t xml:space="preserve"> </w:t>
+      </w:r>
+      <w:r>
+        <w:t>MAP</w:t>
+      </w:r>
+      <w:r>
+        <w:t xml:space="preserve"> and</w:t>
+      </w:r>
+      <w:r>
+        <w:t>/or</w:t>
+      </w:r>
+      <w:r>
+        <w:t xml:space="preserve"> </w:t>
       </w:r>
       <w:r>
         <w:t xml:space="preserve">marginal </w:t>
       </w:r>
       <w:r>
         <w:t>MAP</w:t>
-      </w:r>
-      <w:r>
-        <w:t xml:space="preserve"> and MAP</w:t>
       </w:r>
       <w:r>
         <w:t xml:space="preserve"> estimate</w:t>
@@ -7986,6 +8211,8 @@
       <w:r>
         <w:br w:type="page"/>
       </w:r>
+      <w:bookmarkStart w:id="0" w:name="_GoBack"/>
+      <w:bookmarkEnd w:id="0"/>
     </w:p>
     <w:p>
       <w:pPr>
@@ -8371,7 +8598,7 @@
       <w:r>
         <w:t xml:space="preserve"> Adapted from </w:t>
       </w:r>
-      <w:hyperlink r:id="rId13" w:history="1">
+      <w:hyperlink r:id="rId14" w:history="1">
         <w:r>
           <w:rPr>
             <w:rStyle w:val="Hyperlink"/>
@@ -10389,7 +10616,7 @@
                     </pic:cNvPicPr>
                   </pic:nvPicPr>
                   <pic:blipFill>
-                    <a:blip r:embed="rId14" cstate="print"/>
+                    <a:blip r:embed="rId15" cstate="print"/>
                     <a:srcRect/>
                     <a:stretch>
                       <a:fillRect/>
@@ -10590,7 +10817,7 @@
                     </pic:cNvPicPr>
                   </pic:nvPicPr>
                   <pic:blipFill>
-                    <a:blip r:embed="rId15" cstate="print"/>
+                    <a:blip r:embed="rId16" cstate="print"/>
                     <a:srcRect r="48084"/>
                     <a:stretch>
                       <a:fillRect/>
@@ -10693,7 +10920,7 @@
                     </pic:cNvPicPr>
                   </pic:nvPicPr>
                   <pic:blipFill>
-                    <a:blip r:embed="rId16" cstate="print"/>
+                    <a:blip r:embed="rId17" cstate="print"/>
                     <a:srcRect r="31169"/>
                     <a:stretch>
                       <a:fillRect/>
@@ -13033,7 +13260,7 @@
       <w:r>
         <w:t>(</w:t>
       </w:r>
-      <w:hyperlink r:id="rId17" w:history="1">
+      <w:hyperlink r:id="rId18" w:history="1">
         <w:r>
           <w:rPr>
             <w:rStyle w:val="Hyperlink"/>
@@ -13071,7 +13298,7 @@
                     </pic:cNvPicPr>
                   </pic:nvPicPr>
                   <pic:blipFill rotWithShape="1">
-                    <a:blip r:embed="rId18">
+                    <a:blip r:embed="rId19">
                       <a:extLst>
                         <a:ext uri="{28A0092B-C50C-407E-A947-70E740481C1C}">
                           <a14:useLocalDpi xmlns:a14="http://schemas.microsoft.com/office/drawing/2010/main" val="0"/>
@@ -13107,7 +13334,7 @@
       </w:r>
     </w:p>
     <w:sectPr>
-      <w:footerReference w:type="default" r:id="rId19"/>
+      <w:footerReference w:type="default" r:id="rId20"/>
       <w:footnotePr>
         <w:numFmt w:val="chicago"/>
       </w:footnotePr>
@@ -13124,7 +13351,7 @@
 </file>
 
 <file path=word/endnotes.xml><?xml version="1.0" encoding="utf-8"?>
-<w:endnotes xmlns:wpc="http://schemas.microsoft.com/office/word/2010/wordprocessingCanvas" xmlns:mc="http://schemas.openxmlformats.org/markup-compatibility/2006" xmlns:o="urn:schemas-microsoft-com:office:office" xmlns:r="http://schemas.openxmlformats.org/officeDocument/2006/relationships" xmlns:m="http://schemas.openxmlformats.org/officeDocument/2006/math" xmlns:v="urn:schemas-microsoft-com:vml" xmlns:wp14="http://schemas.microsoft.com/office/word/2010/wordprocessingDrawing" xmlns:wp="http://schemas.openxmlformats.org/drawingml/2006/wordprocessingDrawing" xmlns:w10="urn:schemas-microsoft-com:office:word" xmlns:w="http://schemas.openxmlformats.org/wordprocessingml/2006/main" xmlns:w14="http://schemas.microsoft.com/office/word/2010/wordml" xmlns:w15="http://schemas.microsoft.com/office/word/2012/wordml" xmlns:wpg="http://schemas.microsoft.com/office/word/2010/wordprocessingGroup" xmlns:wpi="http://schemas.microsoft.com/office/word/2010/wordprocessingInk" xmlns:wne="http://schemas.microsoft.com/office/word/2006/wordml" xmlns:wps="http://schemas.microsoft.com/office/word/2010/wordprocessingShape" mc:Ignorable="w14 w15 wp14">
+<w:endnotes xmlns:wpc="http://schemas.microsoft.com/office/word/2010/wordprocessingCanvas" xmlns:mc="http://schemas.openxmlformats.org/markup-compatibility/2006" xmlns:o="urn:schemas-microsoft-com:office:office" xmlns:r="http://schemas.openxmlformats.org/officeDocument/2006/relationships" xmlns:m="http://schemas.openxmlformats.org/officeDocument/2006/math" xmlns:v="urn:schemas-microsoft-com:vml" xmlns:wp14="http://schemas.microsoft.com/office/word/2010/wordprocessingDrawing" xmlns:wp="http://schemas.openxmlformats.org/drawingml/2006/wordprocessingDrawing" xmlns:w10="urn:schemas-microsoft-com:office:word" xmlns:w="http://schemas.openxmlformats.org/wordprocessingml/2006/main" xmlns:w14="http://schemas.microsoft.com/office/word/2010/wordml" xmlns:wpg="http://schemas.microsoft.com/office/word/2010/wordprocessingGroup" xmlns:wpi="http://schemas.microsoft.com/office/word/2010/wordprocessingInk" xmlns:wne="http://schemas.microsoft.com/office/word/2006/wordml" xmlns:wps="http://schemas.microsoft.com/office/word/2010/wordprocessingShape" mc:Ignorable="w14 wp14">
   <w:endnote w:type="separator" w:id="-1">
     <w:p>
       <w:pPr>
@@ -13149,7 +13376,7 @@
 </file>
 
 <file path=word/footer1.xml><?xml version="1.0" encoding="utf-8"?>
-<w:ftr xmlns:wpc="http://schemas.microsoft.com/office/word/2010/wordprocessingCanvas" xmlns:mc="http://schemas.openxmlformats.org/markup-compatibility/2006" xmlns:o="urn:schemas-microsoft-com:office:office" xmlns:r="http://schemas.openxmlformats.org/officeDocument/2006/relationships" xmlns:m="http://schemas.openxmlformats.org/officeDocument/2006/math" xmlns:v="urn:schemas-microsoft-com:vml" xmlns:wp14="http://schemas.microsoft.com/office/word/2010/wordprocessingDrawing" xmlns:wp="http://schemas.openxmlformats.org/drawingml/2006/wordprocessingDrawing" xmlns:w10="urn:schemas-microsoft-com:office:word" xmlns:w="http://schemas.openxmlformats.org/wordprocessingml/2006/main" xmlns:w14="http://schemas.microsoft.com/office/word/2010/wordml" xmlns:w15="http://schemas.microsoft.com/office/word/2012/wordml" xmlns:wpg="http://schemas.microsoft.com/office/word/2010/wordprocessingGroup" xmlns:wpi="http://schemas.microsoft.com/office/word/2010/wordprocessingInk" xmlns:wne="http://schemas.microsoft.com/office/word/2006/wordml" xmlns:wps="http://schemas.microsoft.com/office/word/2010/wordprocessingShape" mc:Ignorable="w14 w15 wp14">
+<w:ftr xmlns:wpc="http://schemas.microsoft.com/office/word/2010/wordprocessingCanvas" xmlns:mc="http://schemas.openxmlformats.org/markup-compatibility/2006" xmlns:o="urn:schemas-microsoft-com:office:office" xmlns:r="http://schemas.openxmlformats.org/officeDocument/2006/relationships" xmlns:m="http://schemas.openxmlformats.org/officeDocument/2006/math" xmlns:v="urn:schemas-microsoft-com:vml" xmlns:wp14="http://schemas.microsoft.com/office/word/2010/wordprocessingDrawing" xmlns:wp="http://schemas.openxmlformats.org/drawingml/2006/wordprocessingDrawing" xmlns:w10="urn:schemas-microsoft-com:office:word" xmlns:w="http://schemas.openxmlformats.org/wordprocessingml/2006/main" xmlns:w14="http://schemas.microsoft.com/office/word/2010/wordml" xmlns:wpg="http://schemas.microsoft.com/office/word/2010/wordprocessingGroup" xmlns:wpi="http://schemas.microsoft.com/office/word/2010/wordprocessingInk" xmlns:wne="http://schemas.microsoft.com/office/word/2006/wordml" xmlns:wps="http://schemas.microsoft.com/office/word/2010/wordprocessingShape" mc:Ignorable="w14 wp14">
   <w:p>
     <w:pPr>
       <w:pStyle w:val="Footer"/>
@@ -13171,7 +13398,7 @@
       <w:rPr>
         <w:noProof/>
       </w:rPr>
-      <w:t>15</w:t>
+      <w:t>1</w:t>
     </w:r>
     <w:r>
       <w:fldChar w:fldCharType="end"/>
@@ -13192,7 +13419,7 @@
 </file>
 
 <file path=word/footnotes.xml><?xml version="1.0" encoding="utf-8"?>
-<w:footnotes xmlns:wpc="http://schemas.microsoft.com/office/word/2010/wordprocessingCanvas" xmlns:mc="http://schemas.openxmlformats.org/markup-compatibility/2006" xmlns:o="urn:schemas-microsoft-com:office:office" xmlns:r="http://schemas.openxmlformats.org/officeDocument/2006/relationships" xmlns:m="http://schemas.openxmlformats.org/officeDocument/2006/math" xmlns:v="urn:schemas-microsoft-com:vml" xmlns:wp14="http://schemas.microsoft.com/office/word/2010/wordprocessingDrawing" xmlns:wp="http://schemas.openxmlformats.org/drawingml/2006/wordprocessingDrawing" xmlns:w10="urn:schemas-microsoft-com:office:word" xmlns:w="http://schemas.openxmlformats.org/wordprocessingml/2006/main" xmlns:w14="http://schemas.microsoft.com/office/word/2010/wordml" xmlns:w15="http://schemas.microsoft.com/office/word/2012/wordml" xmlns:wpg="http://schemas.microsoft.com/office/word/2010/wordprocessingGroup" xmlns:wpi="http://schemas.microsoft.com/office/word/2010/wordprocessingInk" xmlns:wne="http://schemas.microsoft.com/office/word/2006/wordml" xmlns:wps="http://schemas.microsoft.com/office/word/2010/wordprocessingShape" mc:Ignorable="w14 w15 wp14">
+<w:footnotes xmlns:wpc="http://schemas.microsoft.com/office/word/2010/wordprocessingCanvas" xmlns:mc="http://schemas.openxmlformats.org/markup-compatibility/2006" xmlns:o="urn:schemas-microsoft-com:office:office" xmlns:r="http://schemas.openxmlformats.org/officeDocument/2006/relationships" xmlns:m="http://schemas.openxmlformats.org/officeDocument/2006/math" xmlns:v="urn:schemas-microsoft-com:vml" xmlns:wp14="http://schemas.microsoft.com/office/word/2010/wordprocessingDrawing" xmlns:wp="http://schemas.openxmlformats.org/drawingml/2006/wordprocessingDrawing" xmlns:w10="urn:schemas-microsoft-com:office:word" xmlns:w="http://schemas.openxmlformats.org/wordprocessingml/2006/main" xmlns:w14="http://schemas.microsoft.com/office/word/2010/wordml" xmlns:wpg="http://schemas.microsoft.com/office/word/2010/wordprocessingGroup" xmlns:wpi="http://schemas.microsoft.com/office/word/2010/wordprocessingInk" xmlns:wne="http://schemas.microsoft.com/office/word/2006/wordml" xmlns:wps="http://schemas.microsoft.com/office/word/2010/wordprocessingShape" mc:Ignorable="w14 wp14">
   <w:footnote w:type="separator" w:id="-1">
     <w:p>
       <w:pPr>
@@ -13239,8 +13466,8 @@
 </file>
 
 <file path=word/numbering.xml><?xml version="1.0" encoding="utf-8"?>
-<w:numbering xmlns:wpc="http://schemas.microsoft.com/office/word/2010/wordprocessingCanvas" xmlns:mc="http://schemas.openxmlformats.org/markup-compatibility/2006" xmlns:o="urn:schemas-microsoft-com:office:office" xmlns:r="http://schemas.openxmlformats.org/officeDocument/2006/relationships" xmlns:m="http://schemas.openxmlformats.org/officeDocument/2006/math" xmlns:v="urn:schemas-microsoft-com:vml" xmlns:wp14="http://schemas.microsoft.com/office/word/2010/wordprocessingDrawing" xmlns:wp="http://schemas.openxmlformats.org/drawingml/2006/wordprocessingDrawing" xmlns:w10="urn:schemas-microsoft-com:office:word" xmlns:w="http://schemas.openxmlformats.org/wordprocessingml/2006/main" xmlns:w14="http://schemas.microsoft.com/office/word/2010/wordml" xmlns:w15="http://schemas.microsoft.com/office/word/2012/wordml" xmlns:wpg="http://schemas.microsoft.com/office/word/2010/wordprocessingGroup" xmlns:wpi="http://schemas.microsoft.com/office/word/2010/wordprocessingInk" xmlns:wne="http://schemas.microsoft.com/office/word/2006/wordml" xmlns:wps="http://schemas.microsoft.com/office/word/2010/wordprocessingShape" mc:Ignorable="w14 w15 wp14">
-  <w:abstractNum w:abstractNumId="0" w15:restartNumberingAfterBreak="0">
+<w:numbering xmlns:wpc="http://schemas.microsoft.com/office/word/2010/wordprocessingCanvas" xmlns:mc="http://schemas.openxmlformats.org/markup-compatibility/2006" xmlns:o="urn:schemas-microsoft-com:office:office" xmlns:r="http://schemas.openxmlformats.org/officeDocument/2006/relationships" xmlns:m="http://schemas.openxmlformats.org/officeDocument/2006/math" xmlns:v="urn:schemas-microsoft-com:vml" xmlns:wp14="http://schemas.microsoft.com/office/word/2010/wordprocessingDrawing" xmlns:wp="http://schemas.openxmlformats.org/drawingml/2006/wordprocessingDrawing" xmlns:w10="urn:schemas-microsoft-com:office:word" xmlns:w="http://schemas.openxmlformats.org/wordprocessingml/2006/main" xmlns:w14="http://schemas.microsoft.com/office/word/2010/wordml" xmlns:wpg="http://schemas.microsoft.com/office/word/2010/wordprocessingGroup" xmlns:wpi="http://schemas.microsoft.com/office/word/2010/wordprocessingInk" xmlns:wne="http://schemas.microsoft.com/office/word/2006/wordml" xmlns:wps="http://schemas.microsoft.com/office/word/2010/wordprocessingShape" mc:Ignorable="w14 wp14">
+  <w:abstractNum w:abstractNumId="0">
     <w:nsid w:val="05215F97"/>
     <w:multiLevelType w:val="hybridMultilevel"/>
     <w:tmpl w:val="BC8828B6"/>
@@ -13326,7 +13553,7 @@
       </w:pPr>
     </w:lvl>
   </w:abstractNum>
-  <w:abstractNum w:abstractNumId="1" w15:restartNumberingAfterBreak="0">
+  <w:abstractNum w:abstractNumId="1">
     <w:nsid w:val="235228B6"/>
     <w:multiLevelType w:val="hybridMultilevel"/>
     <w:tmpl w:val="FBFEF3A8"/>
@@ -13439,7 +13666,7 @@
       </w:rPr>
     </w:lvl>
   </w:abstractNum>
-  <w:abstractNum w:abstractNumId="2" w15:restartNumberingAfterBreak="0">
+  <w:abstractNum w:abstractNumId="2">
     <w:nsid w:val="27DE16DC"/>
     <w:multiLevelType w:val="hybridMultilevel"/>
     <w:tmpl w:val="7A3CC0BC"/>
@@ -13528,7 +13755,7 @@
       </w:pPr>
     </w:lvl>
   </w:abstractNum>
-  <w:abstractNum w:abstractNumId="3" w15:restartNumberingAfterBreak="0">
+  <w:abstractNum w:abstractNumId="3">
     <w:nsid w:val="3A341D65"/>
     <w:multiLevelType w:val="hybridMultilevel"/>
     <w:tmpl w:val="B6123EC6"/>
@@ -13614,7 +13841,7 @@
       </w:pPr>
     </w:lvl>
   </w:abstractNum>
-  <w:abstractNum w:abstractNumId="4" w15:restartNumberingAfterBreak="0">
+  <w:abstractNum w:abstractNumId="4">
     <w:nsid w:val="46B84B01"/>
     <w:multiLevelType w:val="hybridMultilevel"/>
     <w:tmpl w:val="676AD446"/>
@@ -13727,7 +13954,7 @@
       </w:rPr>
     </w:lvl>
   </w:abstractNum>
-  <w:abstractNum w:abstractNumId="5" w15:restartNumberingAfterBreak="0">
+  <w:abstractNum w:abstractNumId="5">
     <w:nsid w:val="481F0FAD"/>
     <w:multiLevelType w:val="hybridMultilevel"/>
     <w:tmpl w:val="3A706DEA"/>
@@ -13813,7 +14040,7 @@
       </w:pPr>
     </w:lvl>
   </w:abstractNum>
-  <w:abstractNum w:abstractNumId="6" w15:restartNumberingAfterBreak="0">
+  <w:abstractNum w:abstractNumId="6">
     <w:nsid w:val="4FDE4B47"/>
     <w:multiLevelType w:val="hybridMultilevel"/>
     <w:tmpl w:val="D9C05840"/>
@@ -13902,7 +14129,7 @@
       </w:pPr>
     </w:lvl>
   </w:abstractNum>
-  <w:abstractNum w:abstractNumId="7" w15:restartNumberingAfterBreak="0">
+  <w:abstractNum w:abstractNumId="7">
     <w:nsid w:val="5ABE7266"/>
     <w:multiLevelType w:val="hybridMultilevel"/>
     <w:tmpl w:val="A158576A"/>
@@ -14014,7 +14241,7 @@
       </w:rPr>
     </w:lvl>
   </w:abstractNum>
-  <w:abstractNum w:abstractNumId="8" w15:restartNumberingAfterBreak="0">
+  <w:abstractNum w:abstractNumId="8">
     <w:nsid w:val="5BDE1743"/>
     <w:multiLevelType w:val="hybridMultilevel"/>
     <w:tmpl w:val="FA46E498"/>
@@ -14100,7 +14327,7 @@
       </w:pPr>
     </w:lvl>
   </w:abstractNum>
-  <w:abstractNum w:abstractNumId="9" w15:restartNumberingAfterBreak="0">
+  <w:abstractNum w:abstractNumId="9">
     <w:nsid w:val="703744BD"/>
     <w:multiLevelType w:val="hybridMultilevel"/>
     <w:tmpl w:val="B6123EC6"/>
@@ -14220,7 +14447,7 @@
 </file>
 
 <file path=word/styles.xml><?xml version="1.0" encoding="utf-8"?>
-<w:styles xmlns:mc="http://schemas.openxmlformats.org/markup-compatibility/2006" xmlns:r="http://schemas.openxmlformats.org/officeDocument/2006/relationships" xmlns:w="http://schemas.openxmlformats.org/wordprocessingml/2006/main" xmlns:w14="http://schemas.microsoft.com/office/word/2010/wordml" xmlns:w15="http://schemas.microsoft.com/office/word/2012/wordml" mc:Ignorable="w14 w15">
+<w:styles xmlns:mc="http://schemas.openxmlformats.org/markup-compatibility/2006" xmlns:r="http://schemas.openxmlformats.org/officeDocument/2006/relationships" xmlns:w="http://schemas.openxmlformats.org/wordprocessingml/2006/main" xmlns:w14="http://schemas.microsoft.com/office/word/2010/wordml" mc:Ignorable="w14">
   <w:docDefaults>
     <w:rPrDefault>
       <w:rPr>
@@ -14236,369 +14463,144 @@
       </w:pPr>
     </w:pPrDefault>
   </w:docDefaults>
-  <w:latentStyles w:defLockedState="0" w:defUIPriority="99" w:defSemiHidden="0" w:defUnhideWhenUsed="0" w:defQFormat="0" w:count="371">
-    <w:lsdException w:name="Normal" w:uiPriority="0" w:qFormat="1"/>
-    <w:lsdException w:name="heading 1" w:uiPriority="9" w:qFormat="1"/>
-    <w:lsdException w:name="heading 2" w:semiHidden="1" w:uiPriority="9" w:unhideWhenUsed="1" w:qFormat="1"/>
-    <w:lsdException w:name="heading 3" w:semiHidden="1" w:uiPriority="9" w:unhideWhenUsed="1" w:qFormat="1"/>
-    <w:lsdException w:name="heading 4" w:semiHidden="1" w:uiPriority="9" w:unhideWhenUsed="1" w:qFormat="1"/>
-    <w:lsdException w:name="heading 5" w:semiHidden="1" w:uiPriority="9" w:unhideWhenUsed="1" w:qFormat="1"/>
-    <w:lsdException w:name="heading 6" w:semiHidden="1" w:uiPriority="9" w:unhideWhenUsed="1" w:qFormat="1"/>
-    <w:lsdException w:name="heading 7" w:semiHidden="1" w:uiPriority="9" w:unhideWhenUsed="1" w:qFormat="1"/>
-    <w:lsdException w:name="heading 8" w:semiHidden="1" w:uiPriority="9" w:unhideWhenUsed="1" w:qFormat="1"/>
-    <w:lsdException w:name="heading 9" w:semiHidden="1" w:uiPriority="9" w:unhideWhenUsed="1" w:qFormat="1"/>
-    <w:lsdException w:name="index 1" w:semiHidden="1" w:unhideWhenUsed="1"/>
-    <w:lsdException w:name="index 2" w:semiHidden="1" w:unhideWhenUsed="1"/>
-    <w:lsdException w:name="index 3" w:semiHidden="1" w:unhideWhenUsed="1"/>
-    <w:lsdException w:name="index 4" w:semiHidden="1" w:unhideWhenUsed="1"/>
-    <w:lsdException w:name="index 5" w:semiHidden="1" w:unhideWhenUsed="1"/>
-    <w:lsdException w:name="index 6" w:semiHidden="1" w:unhideWhenUsed="1"/>
-    <w:lsdException w:name="index 7" w:semiHidden="1" w:unhideWhenUsed="1"/>
-    <w:lsdException w:name="index 8" w:semiHidden="1" w:unhideWhenUsed="1"/>
-    <w:lsdException w:name="index 9" w:semiHidden="1" w:unhideWhenUsed="1"/>
-    <w:lsdException w:name="toc 1" w:semiHidden="1" w:uiPriority="39" w:unhideWhenUsed="1"/>
-    <w:lsdException w:name="toc 2" w:semiHidden="1" w:uiPriority="39" w:unhideWhenUsed="1"/>
-    <w:lsdException w:name="toc 3" w:semiHidden="1" w:uiPriority="39" w:unhideWhenUsed="1"/>
-    <w:lsdException w:name="toc 4" w:semiHidden="1" w:uiPriority="39" w:unhideWhenUsed="1"/>
-    <w:lsdException w:name="toc 5" w:semiHidden="1" w:uiPriority="39" w:unhideWhenUsed="1"/>
-    <w:lsdException w:name="toc 6" w:semiHidden="1" w:uiPriority="39" w:unhideWhenUsed="1"/>
-    <w:lsdException w:name="toc 7" w:semiHidden="1" w:uiPriority="39" w:unhideWhenUsed="1"/>
-    <w:lsdException w:name="toc 8" w:semiHidden="1" w:uiPriority="39" w:unhideWhenUsed="1"/>
-    <w:lsdException w:name="toc 9" w:semiHidden="1" w:uiPriority="39" w:unhideWhenUsed="1"/>
-    <w:lsdException w:name="Normal Indent" w:semiHidden="1" w:unhideWhenUsed="1"/>
-    <w:lsdException w:name="footnote text" w:semiHidden="1" w:unhideWhenUsed="1"/>
-    <w:lsdException w:name="annotation text" w:semiHidden="1" w:unhideWhenUsed="1"/>
-    <w:lsdException w:name="header" w:semiHidden="1" w:unhideWhenUsed="1"/>
-    <w:lsdException w:name="footer" w:semiHidden="1" w:unhideWhenUsed="1"/>
-    <w:lsdException w:name="index heading" w:semiHidden="1" w:unhideWhenUsed="1"/>
-    <w:lsdException w:name="caption" w:semiHidden="1" w:uiPriority="35" w:unhideWhenUsed="1" w:qFormat="1"/>
-    <w:lsdException w:name="table of figures" w:semiHidden="1" w:unhideWhenUsed="1"/>
-    <w:lsdException w:name="envelope address" w:semiHidden="1" w:unhideWhenUsed="1"/>
-    <w:lsdException w:name="envelope return" w:semiHidden="1" w:unhideWhenUsed="1"/>
-    <w:lsdException w:name="footnote reference" w:semiHidden="1" w:unhideWhenUsed="1"/>
-    <w:lsdException w:name="annotation reference" w:semiHidden="1" w:unhideWhenUsed="1"/>
-    <w:lsdException w:name="line number" w:semiHidden="1" w:unhideWhenUsed="1"/>
-    <w:lsdException w:name="page number" w:semiHidden="1" w:unhideWhenUsed="1"/>
-    <w:lsdException w:name="endnote reference" w:semiHidden="1" w:unhideWhenUsed="1"/>
-    <w:lsdException w:name="endnote text" w:semiHidden="1" w:unhideWhenUsed="1"/>
-    <w:lsdException w:name="table of authorities" w:semiHidden="1" w:unhideWhenUsed="1"/>
-    <w:lsdException w:name="macro" w:semiHidden="1" w:unhideWhenUsed="1"/>
-    <w:lsdException w:name="toa heading" w:semiHidden="1" w:unhideWhenUsed="1"/>
-    <w:lsdException w:name="List" w:semiHidden="1" w:unhideWhenUsed="1"/>
-    <w:lsdException w:name="List Bullet" w:semiHidden="1" w:unhideWhenUsed="1"/>
-    <w:lsdException w:name="List Number" w:semiHidden="1" w:unhideWhenUsed="1"/>
-    <w:lsdException w:name="List 2" w:semiHidden="1" w:unhideWhenUsed="1"/>
-    <w:lsdException w:name="List 3" w:semiHidden="1" w:unhideWhenUsed="1"/>
-    <w:lsdException w:name="List 4" w:semiHidden="1" w:unhideWhenUsed="1"/>
-    <w:lsdException w:name="List 5" w:semiHidden="1" w:unhideWhenUsed="1"/>
-    <w:lsdException w:name="List Bullet 2" w:semiHidden="1" w:unhideWhenUsed="1"/>
-    <w:lsdException w:name="List Bullet 3" w:semiHidden="1" w:unhideWhenUsed="1"/>
-    <w:lsdException w:name="List Bullet 4" w:semiHidden="1" w:unhideWhenUsed="1"/>
-    <w:lsdException w:name="List Bullet 5" w:semiHidden="1" w:unhideWhenUsed="1"/>
-    <w:lsdException w:name="List Number 2" w:semiHidden="1" w:unhideWhenUsed="1"/>
-    <w:lsdException w:name="List Number 3" w:semiHidden="1" w:unhideWhenUsed="1"/>
-    <w:lsdException w:name="List Number 4" w:semiHidden="1" w:unhideWhenUsed="1"/>
-    <w:lsdException w:name="List Number 5" w:semiHidden="1" w:unhideWhenUsed="1"/>
-    <w:lsdException w:name="Title" w:uiPriority="10" w:qFormat="1"/>
-    <w:lsdException w:name="Closing" w:semiHidden="1" w:unhideWhenUsed="1"/>
-    <w:lsdException w:name="Signature" w:semiHidden="1" w:unhideWhenUsed="1"/>
-    <w:lsdException w:name="Default Paragraph Font" w:semiHidden="1" w:uiPriority="1" w:unhideWhenUsed="1"/>
-    <w:lsdException w:name="Body Text" w:semiHidden="1" w:unhideWhenUsed="1"/>
-    <w:lsdException w:name="Body Text Indent" w:semiHidden="1" w:unhideWhenUsed="1"/>
-    <w:lsdException w:name="List Continue" w:semiHidden="1" w:unhideWhenUsed="1"/>
-    <w:lsdException w:name="List Continue 2" w:semiHidden="1" w:unhideWhenUsed="1"/>
-    <w:lsdException w:name="List Continue 3" w:semiHidden="1" w:unhideWhenUsed="1"/>
-    <w:lsdException w:name="List Continue 4" w:semiHidden="1" w:unhideWhenUsed="1"/>
-    <w:lsdException w:name="List Continue 5" w:semiHidden="1" w:unhideWhenUsed="1"/>
-    <w:lsdException w:name="Message Header" w:semiHidden="1" w:unhideWhenUsed="1"/>
-    <w:lsdException w:name="Subtitle" w:uiPriority="11" w:qFormat="1"/>
-    <w:lsdException w:name="Salutation" w:semiHidden="1" w:unhideWhenUsed="1"/>
-    <w:lsdException w:name="Date" w:semiHidden="1" w:unhideWhenUsed="1"/>
-    <w:lsdException w:name="Body Text First Indent" w:semiHidden="1" w:unhideWhenUsed="1"/>
-    <w:lsdException w:name="Body Text First Indent 2" w:semiHidden="1" w:unhideWhenUsed="1"/>
-    <w:lsdException w:name="Note Heading" w:semiHidden="1" w:unhideWhenUsed="1"/>
-    <w:lsdException w:name="Body Text 2" w:semiHidden="1" w:unhideWhenUsed="1"/>
-    <w:lsdException w:name="Body Text 3" w:semiHidden="1" w:unhideWhenUsed="1"/>
-    <w:lsdException w:name="Body Text Indent 2" w:semiHidden="1" w:unhideWhenUsed="1"/>
-    <w:lsdException w:name="Body Text Indent 3" w:semiHidden="1" w:unhideWhenUsed="1"/>
-    <w:lsdException w:name="Block Text" w:semiHidden="1" w:unhideWhenUsed="1"/>
-    <w:lsdException w:name="Hyperlink" w:semiHidden="1" w:unhideWhenUsed="1"/>
-    <w:lsdException w:name="FollowedHyperlink" w:semiHidden="1" w:unhideWhenUsed="1"/>
-    <w:lsdException w:name="Strong" w:uiPriority="22" w:qFormat="1"/>
-    <w:lsdException w:name="Emphasis" w:uiPriority="20" w:qFormat="1"/>
-    <w:lsdException w:name="Document Map" w:semiHidden="1" w:unhideWhenUsed="1"/>
-    <w:lsdException w:name="Plain Text" w:semiHidden="1" w:unhideWhenUsed="1"/>
-    <w:lsdException w:name="E-mail Signature" w:semiHidden="1" w:unhideWhenUsed="1"/>
-    <w:lsdException w:name="HTML Top of Form" w:semiHidden="1" w:unhideWhenUsed="1"/>
-    <w:lsdException w:name="HTML Bottom of Form" w:semiHidden="1" w:unhideWhenUsed="1"/>
-    <w:lsdException w:name="Normal (Web)" w:semiHidden="1" w:unhideWhenUsed="1"/>
-    <w:lsdException w:name="HTML Acronym" w:semiHidden="1" w:unhideWhenUsed="1"/>
-    <w:lsdException w:name="HTML Address" w:semiHidden="1" w:unhideWhenUsed="1"/>
-    <w:lsdException w:name="HTML Cite" w:semiHidden="1" w:unhideWhenUsed="1"/>
-    <w:lsdException w:name="HTML Code" w:semiHidden="1" w:unhideWhenUsed="1"/>
-    <w:lsdException w:name="HTML Definition" w:semiHidden="1" w:unhideWhenUsed="1"/>
-    <w:lsdException w:name="HTML Keyboard" w:semiHidden="1" w:unhideWhenUsed="1"/>
-    <w:lsdException w:name="HTML Preformatted" w:semiHidden="1" w:unhideWhenUsed="1"/>
-    <w:lsdException w:name="HTML Sample" w:semiHidden="1" w:unhideWhenUsed="1"/>
-    <w:lsdException w:name="HTML Typewriter" w:semiHidden="1" w:unhideWhenUsed="1"/>
-    <w:lsdException w:name="HTML Variable" w:semiHidden="1" w:unhideWhenUsed="1"/>
-    <w:lsdException w:name="Normal Table" w:semiHidden="1" w:unhideWhenUsed="1"/>
-    <w:lsdException w:name="annotation subject" w:semiHidden="1" w:unhideWhenUsed="1"/>
-    <w:lsdException w:name="No List" w:semiHidden="1" w:unhideWhenUsed="1"/>
-    <w:lsdException w:name="Outline List 1" w:semiHidden="1" w:unhideWhenUsed="1"/>
-    <w:lsdException w:name="Outline List 2" w:semiHidden="1" w:unhideWhenUsed="1"/>
-    <w:lsdException w:name="Outline List 3" w:semiHidden="1" w:unhideWhenUsed="1"/>
-    <w:lsdException w:name="Table Simple 1" w:semiHidden="1" w:unhideWhenUsed="1"/>
-    <w:lsdException w:name="Table Simple 2" w:semiHidden="1" w:unhideWhenUsed="1"/>
-    <w:lsdException w:name="Table Simple 3" w:semiHidden="1" w:unhideWhenUsed="1"/>
-    <w:lsdException w:name="Table Classic 1" w:semiHidden="1" w:unhideWhenUsed="1"/>
-    <w:lsdException w:name="Table Classic 2" w:semiHidden="1" w:unhideWhenUsed="1"/>
-    <w:lsdException w:name="Table Classic 3" w:semiHidden="1" w:unhideWhenUsed="1"/>
-    <w:lsdException w:name="Table Classic 4" w:semiHidden="1" w:unhideWhenUsed="1"/>
-    <w:lsdException w:name="Table Colorful 1" w:semiHidden="1" w:unhideWhenUsed="1"/>
-    <w:lsdException w:name="Table Colorful 2" w:semiHidden="1" w:unhideWhenUsed="1"/>
-    <w:lsdException w:name="Table Colorful 3" w:semiHidden="1" w:unhideWhenUsed="1"/>
-    <w:lsdException w:name="Table Columns 1" w:semiHidden="1" w:unhideWhenUsed="1"/>
-    <w:lsdException w:name="Table Columns 2" w:semiHidden="1" w:unhideWhenUsed="1"/>
-    <w:lsdException w:name="Table Columns 3" w:semiHidden="1" w:unhideWhenUsed="1"/>
-    <w:lsdException w:name="Table Columns 4" w:semiHidden="1" w:unhideWhenUsed="1"/>
-    <w:lsdException w:name="Table Columns 5" w:semiHidden="1" w:unhideWhenUsed="1"/>
-    <w:lsdException w:name="Table Grid 1" w:semiHidden="1" w:unhideWhenUsed="1"/>
-    <w:lsdException w:name="Table Grid 2" w:semiHidden="1" w:unhideWhenUsed="1"/>
-    <w:lsdException w:name="Table Grid 3" w:semiHidden="1" w:unhideWhenUsed="1"/>
-    <w:lsdException w:name="Table Grid 4" w:semiHidden="1" w:unhideWhenUsed="1"/>
-    <w:lsdException w:name="Table Grid 5" w:semiHidden="1" w:unhideWhenUsed="1"/>
-    <w:lsdException w:name="Table Grid 6" w:semiHidden="1" w:unhideWhenUsed="1"/>
-    <w:lsdException w:name="Table Grid 7" w:semiHidden="1" w:unhideWhenUsed="1"/>
-    <w:lsdException w:name="Table Grid 8" w:semiHidden="1" w:unhideWhenUsed="1"/>
-    <w:lsdException w:name="Table List 1" w:semiHidden="1" w:unhideWhenUsed="1"/>
-    <w:lsdException w:name="Table List 2" w:semiHidden="1" w:unhideWhenUsed="1"/>
-    <w:lsdException w:name="Table List 3" w:semiHidden="1" w:unhideWhenUsed="1"/>
-    <w:lsdException w:name="Table List 4" w:semiHidden="1" w:unhideWhenUsed="1"/>
-    <w:lsdException w:name="Table List 5" w:semiHidden="1" w:unhideWhenUsed="1"/>
-    <w:lsdException w:name="Table List 6" w:semiHidden="1" w:unhideWhenUsed="1"/>
-    <w:lsdException w:name="Table List 7" w:semiHidden="1" w:unhideWhenUsed="1"/>
-    <w:lsdException w:name="Table List 8" w:semiHidden="1" w:unhideWhenUsed="1"/>
-    <w:lsdException w:name="Table 3D effects 1" w:semiHidden="1" w:unhideWhenUsed="1"/>
-    <w:lsdException w:name="Table 3D effects 2" w:semiHidden="1" w:unhideWhenUsed="1"/>
-    <w:lsdException w:name="Table 3D effects 3" w:semiHidden="1" w:unhideWhenUsed="1"/>
-    <w:lsdException w:name="Table Contemporary" w:semiHidden="1" w:unhideWhenUsed="1"/>
-    <w:lsdException w:name="Table Elegant" w:semiHidden="1" w:unhideWhenUsed="1"/>
-    <w:lsdException w:name="Table Professional" w:semiHidden="1" w:unhideWhenUsed="1"/>
-    <w:lsdException w:name="Table Subtle 1" w:semiHidden="1" w:unhideWhenUsed="1"/>
-    <w:lsdException w:name="Table Subtle 2" w:semiHidden="1" w:unhideWhenUsed="1"/>
-    <w:lsdException w:name="Table Web 1" w:semiHidden="1" w:unhideWhenUsed="1"/>
-    <w:lsdException w:name="Table Web 2" w:semiHidden="1" w:unhideWhenUsed="1"/>
-    <w:lsdException w:name="Table Web 3" w:semiHidden="1" w:unhideWhenUsed="1"/>
-    <w:lsdException w:name="Balloon Text" w:semiHidden="1" w:unhideWhenUsed="1"/>
-    <w:lsdException w:name="Table Grid" w:uiPriority="59"/>
-    <w:lsdException w:name="Table Theme" w:semiHidden="1" w:unhideWhenUsed="1"/>
-    <w:lsdException w:name="Placeholder Text" w:semiHidden="1"/>
-    <w:lsdException w:name="No Spacing" w:uiPriority="1" w:qFormat="1"/>
-    <w:lsdException w:name="Light Shading" w:uiPriority="60"/>
-    <w:lsdException w:name="Light List" w:uiPriority="61"/>
-    <w:lsdException w:name="Light Grid" w:uiPriority="62"/>
-    <w:lsdException w:name="Medium Shading 1" w:uiPriority="63"/>
-    <w:lsdException w:name="Medium Shading 2" w:uiPriority="64"/>
-    <w:lsdException w:name="Medium List 1" w:uiPriority="65"/>
-    <w:lsdException w:name="Medium List 2" w:uiPriority="66"/>
-    <w:lsdException w:name="Medium Grid 1" w:uiPriority="67"/>
-    <w:lsdException w:name="Medium Grid 2" w:uiPriority="68"/>
-    <w:lsdException w:name="Medium Grid 3" w:uiPriority="69"/>
-    <w:lsdException w:name="Dark List" w:uiPriority="70"/>
-    <w:lsdException w:name="Colorful Shading" w:uiPriority="71"/>
-    <w:lsdException w:name="Colorful List" w:uiPriority="72"/>
-    <w:lsdException w:name="Colorful Grid" w:uiPriority="73"/>
-    <w:lsdException w:name="Light Shading Accent 1" w:uiPriority="60"/>
-    <w:lsdException w:name="Light List Accent 1" w:uiPriority="61"/>
-    <w:lsdException w:name="Light Grid Accent 1" w:uiPriority="62"/>
-    <w:lsdException w:name="Medium Shading 1 Accent 1" w:uiPriority="63"/>
-    <w:lsdException w:name="Medium Shading 2 Accent 1" w:uiPriority="64"/>
-    <w:lsdException w:name="Medium List 1 Accent 1" w:uiPriority="65"/>
-    <w:lsdException w:name="Revision" w:semiHidden="1"/>
-    <w:lsdException w:name="List Paragraph" w:uiPriority="34" w:qFormat="1"/>
-    <w:lsdException w:name="Quote" w:uiPriority="29" w:qFormat="1"/>
-    <w:lsdException w:name="Intense Quote" w:uiPriority="30" w:qFormat="1"/>
-    <w:lsdException w:name="Medium List 2 Accent 1" w:uiPriority="66"/>
-    <w:lsdException w:name="Medium Grid 1 Accent 1" w:uiPriority="67"/>
-    <w:lsdException w:name="Medium Grid 2 Accent 1" w:uiPriority="68"/>
-    <w:lsdException w:name="Medium Grid 3 Accent 1" w:uiPriority="69"/>
-    <w:lsdException w:name="Dark List Accent 1" w:uiPriority="70"/>
-    <w:lsdException w:name="Colorful Shading Accent 1" w:uiPriority="71"/>
-    <w:lsdException w:name="Colorful List Accent 1" w:uiPriority="72"/>
-    <w:lsdException w:name="Colorful Grid Accent 1" w:uiPriority="73"/>
-    <w:lsdException w:name="Light Shading Accent 2" w:uiPriority="60"/>
-    <w:lsdException w:name="Light List Accent 2" w:uiPriority="61"/>
-    <w:lsdException w:name="Light Grid Accent 2" w:uiPriority="62"/>
-    <w:lsdException w:name="Medium Shading 1 Accent 2" w:uiPriority="63"/>
-    <w:lsdException w:name="Medium Shading 2 Accent 2" w:uiPriority="64"/>
-    <w:lsdException w:name="Medium List 1 Accent 2" w:uiPriority="65"/>
-    <w:lsdException w:name="Medium List 2 Accent 2" w:uiPriority="66"/>
-    <w:lsdException w:name="Medium Grid 1 Accent 2" w:uiPriority="67"/>
-    <w:lsdException w:name="Medium Grid 2 Accent 2" w:uiPriority="68"/>
-    <w:lsdException w:name="Medium Grid 3 Accent 2" w:uiPriority="69"/>
-    <w:lsdException w:name="Dark List Accent 2" w:uiPriority="70"/>
-    <w:lsdException w:name="Colorful Shading Accent 2" w:uiPriority="71"/>
-    <w:lsdException w:name="Colorful List Accent 2" w:uiPriority="72"/>
-    <w:lsdException w:name="Colorful Grid Accent 2" w:uiPriority="73"/>
-    <w:lsdException w:name="Light Shading Accent 3" w:uiPriority="60"/>
-    <w:lsdException w:name="Light List Accent 3" w:uiPriority="61"/>
-    <w:lsdException w:name="Light Grid Accent 3" w:uiPriority="62"/>
-    <w:lsdException w:name="Medium Shading 1 Accent 3" w:uiPriority="63"/>
-    <w:lsdException w:name="Medium Shading 2 Accent 3" w:uiPriority="64"/>
-    <w:lsdException w:name="Medium List 1 Accent 3" w:uiPriority="65"/>
-    <w:lsdException w:name="Medium List 2 Accent 3" w:uiPriority="66"/>
-    <w:lsdException w:name="Medium Grid 1 Accent 3" w:uiPriority="67"/>
-    <w:lsdException w:name="Medium Grid 2 Accent 3" w:uiPriority="68"/>
-    <w:lsdException w:name="Medium Grid 3 Accent 3" w:uiPriority="69"/>
-    <w:lsdException w:name="Dark List Accent 3" w:uiPriority="70"/>
-    <w:lsdException w:name="Colorful Shading Accent 3" w:uiPriority="71"/>
-    <w:lsdException w:name="Colorful List Accent 3" w:uiPriority="72"/>
-    <w:lsdException w:name="Colorful Grid Accent 3" w:uiPriority="73"/>
-    <w:lsdException w:name="Light Shading Accent 4" w:uiPriority="60"/>
-    <w:lsdException w:name="Light List Accent 4" w:uiPriority="61"/>
-    <w:lsdException w:name="Light Grid Accent 4" w:uiPriority="62"/>
-    <w:lsdException w:name="Medium Shading 1 Accent 4" w:uiPriority="63"/>
-    <w:lsdException w:name="Medium Shading 2 Accent 4" w:uiPriority="64"/>
-    <w:lsdException w:name="Medium List 1 Accent 4" w:uiPriority="65"/>
-    <w:lsdException w:name="Medium List 2 Accent 4" w:uiPriority="66"/>
-    <w:lsdException w:name="Medium Grid 1 Accent 4" w:uiPriority="67"/>
-    <w:lsdException w:name="Medium Grid 2 Accent 4" w:uiPriority="68"/>
-    <w:lsdException w:name="Medium Grid 3 Accent 4" w:uiPriority="69"/>
-    <w:lsdException w:name="Dark List Accent 4" w:uiPriority="70"/>
-    <w:lsdException w:name="Colorful Shading Accent 4" w:uiPriority="71"/>
-    <w:lsdException w:name="Colorful List Accent 4" w:uiPriority="72"/>
-    <w:lsdException w:name="Colorful Grid Accent 4" w:uiPriority="73"/>
-    <w:lsdException w:name="Light Shading Accent 5" w:uiPriority="60"/>
-    <w:lsdException w:name="Light List Accent 5" w:uiPriority="61"/>
-    <w:lsdException w:name="Light Grid Accent 5" w:uiPriority="62"/>
-    <w:lsdException w:name="Medium Shading 1 Accent 5" w:uiPriority="63"/>
-    <w:lsdException w:name="Medium Shading 2 Accent 5" w:uiPriority="64"/>
-    <w:lsdException w:name="Medium List 1 Accent 5" w:uiPriority="65"/>
-    <w:lsdException w:name="Medium List 2 Accent 5" w:uiPriority="66"/>
-    <w:lsdException w:name="Medium Grid 1 Accent 5" w:uiPriority="67"/>
-    <w:lsdException w:name="Medium Grid 2 Accent 5" w:uiPriority="68"/>
-    <w:lsdException w:name="Medium Grid 3 Accent 5" w:uiPriority="69"/>
-    <w:lsdException w:name="Dark List Accent 5" w:uiPriority="70"/>
-    <w:lsdException w:name="Colorful Shading Accent 5" w:uiPriority="71"/>
-    <w:lsdException w:name="Colorful List Accent 5" w:uiPriority="72"/>
-    <w:lsdException w:name="Colorful Grid Accent 5" w:uiPriority="73"/>
-    <w:lsdException w:name="Light Shading Accent 6" w:uiPriority="60"/>
-    <w:lsdException w:name="Light List Accent 6" w:uiPriority="61"/>
-    <w:lsdException w:name="Light Grid Accent 6" w:uiPriority="62"/>
-    <w:lsdException w:name="Medium Shading 1 Accent 6" w:uiPriority="63"/>
-    <w:lsdException w:name="Medium Shading 2 Accent 6" w:uiPriority="64"/>
-    <w:lsdException w:name="Medium List 1 Accent 6" w:uiPriority="65"/>
-    <w:lsdException w:name="Medium List 2 Accent 6" w:uiPriority="66"/>
-    <w:lsdException w:name="Medium Grid 1 Accent 6" w:uiPriority="67"/>
-    <w:lsdException w:name="Medium Grid 2 Accent 6" w:uiPriority="68"/>
-    <w:lsdException w:name="Medium Grid 3 Accent 6" w:uiPriority="69"/>
-    <w:lsdException w:name="Dark List Accent 6" w:uiPriority="70"/>
-    <w:lsdException w:name="Colorful Shading Accent 6" w:uiPriority="71"/>
-    <w:lsdException w:name="Colorful List Accent 6" w:uiPriority="72"/>
-    <w:lsdException w:name="Colorful Grid Accent 6" w:uiPriority="73"/>
-    <w:lsdException w:name="Subtle Emphasis" w:uiPriority="19" w:qFormat="1"/>
-    <w:lsdException w:name="Intense Emphasis" w:uiPriority="21" w:qFormat="1"/>
-    <w:lsdException w:name="Subtle Reference" w:uiPriority="31" w:qFormat="1"/>
-    <w:lsdException w:name="Intense Reference" w:uiPriority="32" w:qFormat="1"/>
-    <w:lsdException w:name="Book Title" w:uiPriority="33" w:qFormat="1"/>
-    <w:lsdException w:name="Bibliography" w:semiHidden="1" w:uiPriority="37" w:unhideWhenUsed="1"/>
-    <w:lsdException w:name="TOC Heading" w:semiHidden="1" w:uiPriority="39" w:unhideWhenUsed="1" w:qFormat="1"/>
-    <w:lsdException w:name="Grid Table 4" w:uiPriority="49"/>
-    <w:lsdException w:name="Grid Table 5 Dark" w:uiPriority="50"/>
-    <w:lsdException w:name="Grid Table 6 Colorful" w:uiPriority="51"/>
-    <w:lsdException w:name="Grid Table 7 Colorful" w:uiPriority="52"/>
-    <w:lsdException w:name="Grid Table 1 Light Accent 1" w:uiPriority="46"/>
-    <w:lsdException w:name="Grid Table 2 Accent 1" w:uiPriority="47"/>
-    <w:lsdException w:name="Grid Table 3 Accent 1" w:uiPriority="48"/>
-    <w:lsdException w:name="Grid Table 4 Accent 1" w:uiPriority="49"/>
-    <w:lsdException w:name="Grid Table 5 Dark Accent 1" w:uiPriority="50"/>
-    <w:lsdException w:name="Grid Table 6 Colorful Accent 1" w:uiPriority="51"/>
-    <w:lsdException w:name="Grid Table 7 Colorful Accent 1" w:uiPriority="52"/>
-    <w:lsdException w:name="Grid Table 1 Light Accent 2" w:uiPriority="46"/>
-    <w:lsdException w:name="Grid Table 2 Accent 2" w:uiPriority="47"/>
-    <w:lsdException w:name="Grid Table 3 Accent 2" w:uiPriority="48"/>
-    <w:lsdException w:name="Grid Table 4 Accent 2" w:uiPriority="49"/>
-    <w:lsdException w:name="Grid Table 5 Dark Accent 2" w:uiPriority="50"/>
-    <w:lsdException w:name="Grid Table 6 Colorful Accent 2" w:uiPriority="51"/>
-    <w:lsdException w:name="Grid Table 7 Colorful Accent 2" w:uiPriority="52"/>
-    <w:lsdException w:name="Grid Table 1 Light Accent 3" w:uiPriority="46"/>
-    <w:lsdException w:name="Grid Table 2 Accent 3" w:uiPriority="47"/>
-    <w:lsdException w:name="Grid Table 3 Accent 3" w:uiPriority="48"/>
-    <w:lsdException w:name="Grid Table 4 Accent 3" w:uiPriority="49"/>
-    <w:lsdException w:name="Grid Table 5 Dark Accent 3" w:uiPriority="50"/>
-    <w:lsdException w:name="Grid Table 6 Colorful Accent 3" w:uiPriority="51"/>
-    <w:lsdException w:name="Grid Table 7 Colorful Accent 3" w:uiPriority="52"/>
-    <w:lsdException w:name="Grid Table 1 Light Accent 4" w:uiPriority="46"/>
-    <w:lsdException w:name="Grid Table 2 Accent 4" w:uiPriority="47"/>
-    <w:lsdException w:name="Grid Table 3 Accent 4" w:uiPriority="48"/>
-    <w:lsdException w:name="Grid Table 4 Accent 4" w:uiPriority="49"/>
-    <w:lsdException w:name="Grid Table 5 Dark Accent 4" w:uiPriority="50"/>
-    <w:lsdException w:name="Grid Table 6 Colorful Accent 4" w:uiPriority="51"/>
-    <w:lsdException w:name="Grid Table 7 Colorful Accent 4" w:uiPriority="52"/>
-    <w:lsdException w:name="Grid Table 1 Light Accent 5" w:uiPriority="46"/>
-    <w:lsdException w:name="Grid Table 2 Accent 5" w:uiPriority="47"/>
-    <w:lsdException w:name="Grid Table 3 Accent 5" w:uiPriority="48"/>
-    <w:lsdException w:name="Grid Table 4 Accent 5" w:uiPriority="49"/>
-    <w:lsdException w:name="Grid Table 5 Dark Accent 5" w:uiPriority="50"/>
-    <w:lsdException w:name="Grid Table 6 Colorful Accent 5" w:uiPriority="51"/>
-    <w:lsdException w:name="Grid Table 7 Colorful Accent 5" w:uiPriority="52"/>
-    <w:lsdException w:name="Grid Table 1 Light Accent 6" w:uiPriority="46"/>
-    <w:lsdException w:name="Grid Table 2 Accent 6" w:uiPriority="47"/>
-    <w:lsdException w:name="Grid Table 3 Accent 6" w:uiPriority="48"/>
-    <w:lsdException w:name="Grid Table 4 Accent 6" w:uiPriority="49"/>
-    <w:lsdException w:name="Grid Table 5 Dark Accent 6" w:uiPriority="50"/>
-    <w:lsdException w:name="Grid Table 6 Colorful Accent 6" w:uiPriority="51"/>
-    <w:lsdException w:name="Grid Table 7 Colorful Accent 6" w:uiPriority="52"/>
-    <w:lsdException w:name="List Table 1 Light" w:uiPriority="46"/>
-    <w:lsdException w:name="List Table 2" w:uiPriority="47"/>
-    <w:lsdException w:name="List Table 3" w:uiPriority="48"/>
-    <w:lsdException w:name="List Table 4" w:uiPriority="49"/>
-    <w:lsdException w:name="List Table 5 Dark" w:uiPriority="50"/>
-    <w:lsdException w:name="List Table 6 Colorful" w:uiPriority="51"/>
-    <w:lsdException w:name="List Table 7 Colorful" w:uiPriority="52"/>
-    <w:lsdException w:name="List Table 1 Light Accent 1" w:uiPriority="46"/>
-    <w:lsdException w:name="List Table 2 Accent 1" w:uiPriority="47"/>
-    <w:lsdException w:name="List Table 3 Accent 1" w:uiPriority="48"/>
-    <w:lsdException w:name="List Table 4 Accent 1" w:uiPriority="49"/>
-    <w:lsdException w:name="List Table 5 Dark Accent 1" w:uiPriority="50"/>
-    <w:lsdException w:name="List Table 6 Colorful Accent 1" w:uiPriority="51"/>
-    <w:lsdException w:name="List Table 7 Colorful Accent 1" w:uiPriority="52"/>
-    <w:lsdException w:name="List Table 1 Light Accent 2" w:uiPriority="46"/>
-    <w:lsdException w:name="List Table 2 Accent 2" w:uiPriority="47"/>
-    <w:lsdException w:name="List Table 3 Accent 2" w:uiPriority="48"/>
-    <w:lsdException w:name="List Table 4 Accent 2" w:uiPriority="49"/>
-    <w:lsdException w:name="List Table 5 Dark Accent 2" w:uiPriority="50"/>
-    <w:lsdException w:name="List Table 6 Colorful Accent 2" w:uiPriority="51"/>
-    <w:lsdException w:name="List Table 7 Colorful Accent 2" w:uiPriority="52"/>
-    <w:lsdException w:name="List Table 1 Light Accent 3" w:uiPriority="46"/>
-    <w:lsdException w:name="List Table 2 Accent 3" w:uiPriority="47"/>
-    <w:lsdException w:name="List Table 3 Accent 3" w:uiPriority="48"/>
-    <w:lsdException w:name="List Table 4 Accent 3" w:uiPriority="49"/>
-    <w:lsdException w:name="List Table 5 Dark Accent 3" w:uiPriority="50"/>
-    <w:lsdException w:name="List Table 6 Colorful Accent 3" w:uiPriority="51"/>
-    <w:lsdException w:name="List Table 7 Colorful Accent 3" w:uiPriority="52"/>
-    <w:lsdException w:name="List Table 1 Light Accent 4" w:uiPriority="46"/>
-    <w:lsdException w:name="List Table 2 Accent 4" w:uiPriority="47"/>
-    <w:lsdException w:name="List Table 3 Accent 4" w:uiPriority="48"/>
-    <w:lsdException w:name="List Table 4 Accent 4" w:uiPriority="49"/>
-    <w:lsdException w:name="List Table 5 Dark Accent 4" w:uiPriority="50"/>
-    <w:lsdException w:name="List Table 6 Colorful Accent 4" w:uiPriority="51"/>
-    <w:lsdException w:name="List Table 7 Colorful Accent 4" w:uiPriority="52"/>
-    <w:lsdException w:name="List Table 1 Light Accent 5" w:uiPriority="46"/>
-    <w:lsdException w:name="List Table 2 Accent 5" w:uiPriority="47"/>
-    <w:lsdException w:name="List Table 3 Accent 5" w:uiPriority="48"/>
-    <w:lsdException w:name="List Table 4 Accent 5" w:uiPriority="49"/>
-    <w:lsdException w:name="List Table 5 Dark Accent 5" w:uiPriority="50"/>
-    <w:lsdException w:name="List Table 6 Colorful Accent 5" w:uiPriority="51"/>
-    <w:lsdException w:name="List Table 7 Colorful Accent 5" w:uiPriority="52"/>
-    <w:lsdException w:name="List Table 1 Light Accent 6" w:uiPriority="46"/>
-    <w:lsdException w:name="List Table 2 Accent 6" w:uiPriority="47"/>
-    <w:lsdException w:name="List Table 3 Accent 6" w:uiPriority="48"/>
-    <w:lsdException w:name="List Table 4 Accent 6" w:uiPriority="49"/>
-    <w:lsdException w:name="List Table 5 Dark Accent 6" w:uiPriority="50"/>
-    <w:lsdException w:name="List Table 6 Colorful Accent 6" w:uiPriority="51"/>
-    <w:lsdException w:name="List Table 7 Colorful Accent 6" w:uiPriority="52"/>
+  <w:latentStyles w:defLockedState="0" w:defUIPriority="99" w:defSemiHidden="1" w:defUnhideWhenUsed="1" w:defQFormat="0" w:count="267">
+    <w:lsdException w:name="Normal" w:semiHidden="0" w:uiPriority="0" w:unhideWhenUsed="0" w:qFormat="1"/>
+    <w:lsdException w:name="heading 1" w:semiHidden="0" w:uiPriority="9" w:unhideWhenUsed="0" w:qFormat="1"/>
+    <w:lsdException w:name="heading 2" w:uiPriority="9" w:qFormat="1"/>
+    <w:lsdException w:name="heading 3" w:uiPriority="9" w:qFormat="1"/>
+    <w:lsdException w:name="heading 4" w:uiPriority="9" w:qFormat="1"/>
+    <w:lsdException w:name="heading 5" w:uiPriority="9" w:qFormat="1"/>
+    <w:lsdException w:name="heading 6" w:uiPriority="9" w:qFormat="1"/>
+    <w:lsdException w:name="heading 7" w:uiPriority="9" w:qFormat="1"/>
+    <w:lsdException w:name="heading 8" w:uiPriority="9" w:qFormat="1"/>
+    <w:lsdException w:name="heading 9" w:uiPriority="9" w:qFormat="1"/>
+    <w:lsdException w:name="toc 1" w:uiPriority="39"/>
+    <w:lsdException w:name="toc 2" w:uiPriority="39"/>
+    <w:lsdException w:name="toc 3" w:uiPriority="39"/>
+    <w:lsdException w:name="toc 4" w:uiPriority="39"/>
+    <w:lsdException w:name="toc 5" w:uiPriority="39"/>
+    <w:lsdException w:name="toc 6" w:uiPriority="39"/>
+    <w:lsdException w:name="toc 7" w:uiPriority="39"/>
+    <w:lsdException w:name="toc 8" w:uiPriority="39"/>
+    <w:lsdException w:name="toc 9" w:uiPriority="39"/>
+    <w:lsdException w:name="caption" w:uiPriority="35" w:qFormat="1"/>
+    <w:lsdException w:name="Title" w:semiHidden="0" w:uiPriority="10" w:unhideWhenUsed="0" w:qFormat="1"/>
+    <w:lsdException w:name="Default Paragraph Font" w:uiPriority="1"/>
+    <w:lsdException w:name="Subtitle" w:semiHidden="0" w:uiPriority="11" w:unhideWhenUsed="0" w:qFormat="1"/>
+    <w:lsdException w:name="Strong" w:semiHidden="0" w:uiPriority="22" w:unhideWhenUsed="0" w:qFormat="1"/>
+    <w:lsdException w:name="Emphasis" w:semiHidden="0" w:uiPriority="20" w:unhideWhenUsed="0" w:qFormat="1"/>
+    <w:lsdException w:name="Table Grid" w:semiHidden="0" w:uiPriority="59" w:unhideWhenUsed="0"/>
+    <w:lsdException w:name="Placeholder Text" w:unhideWhenUsed="0"/>
+    <w:lsdException w:name="No Spacing" w:semiHidden="0" w:uiPriority="1" w:unhideWhenUsed="0" w:qFormat="1"/>
+    <w:lsdException w:name="Light Shading" w:semiHidden="0" w:uiPriority="60" w:unhideWhenUsed="0"/>
+    <w:lsdException w:name="Light List" w:semiHidden="0" w:uiPriority="61" w:unhideWhenUsed="0"/>
+    <w:lsdException w:name="Light Grid" w:semiHidden="0" w:uiPriority="62" w:unhideWhenUsed="0"/>
+    <w:lsdException w:name="Medium Shading 1" w:semiHidden="0" w:uiPriority="63" w:unhideWhenUsed="0"/>
+    <w:lsdException w:name="Medium Shading 2" w:semiHidden="0" w:uiPriority="64" w:unhideWhenUsed="0"/>
+    <w:lsdException w:name="Medium List 1" w:semiHidden="0" w:uiPriority="65" w:unhideWhenUsed="0"/>
+    <w:lsdException w:name="Medium List 2" w:semiHidden="0" w:uiPriority="66" w:unhideWhenUsed="0"/>
+    <w:lsdException w:name="Medium Grid 1" w:semiHidden="0" w:uiPriority="67" w:unhideWhenUsed="0"/>
+    <w:lsdException w:name="Medium Grid 2" w:semiHidden="0" w:uiPriority="68" w:unhideWhenUsed="0"/>
+    <w:lsdException w:name="Medium Grid 3" w:semiHidden="0" w:uiPriority="69" w:unhideWhenUsed="0"/>
+    <w:lsdException w:name="Dark List" w:semiHidden="0" w:uiPriority="70" w:unhideWhenUsed="0"/>
+    <w:lsdException w:name="Colorful Shading" w:semiHidden="0" w:uiPriority="71" w:unhideWhenUsed="0"/>
+    <w:lsdException w:name="Colorful List" w:semiHidden="0" w:uiPriority="72" w:unhideWhenUsed="0"/>
+    <w:lsdException w:name="Colorful Grid" w:semiHidden="0" w:uiPriority="73" w:unhideWhenUsed="0"/>
+    <w:lsdException w:name="Light Shading Accent 1" w:semiHidden="0" w:uiPriority="60" w:unhideWhenUsed="0"/>
+    <w:lsdException w:name="Light List Accent 1" w:semiHidden="0" w:uiPriority="61" w:unhideWhenUsed="0"/>
+    <w:lsdException w:name="Light Grid Accent 1" w:semiHidden="0" w:uiPriority="62" w:unhideWhenUsed="0"/>
+    <w:lsdException w:name="Medium Shading 1 Accent 1" w:semiHidden="0" w:uiPriority="63" w:unhideWhenUsed="0"/>
+    <w:lsdException w:name="Medium Shading 2 Accent 1" w:semiHidden="0" w:uiPriority="64" w:unhideWhenUsed="0"/>
+    <w:lsdException w:name="Medium List 1 Accent 1" w:semiHidden="0" w:uiPriority="65" w:unhideWhenUsed="0"/>
+    <w:lsdException w:name="Revision" w:unhideWhenUsed="0"/>
+    <w:lsdException w:name="List Paragraph" w:semiHidden="0" w:uiPriority="34" w:unhideWhenUsed="0" w:qFormat="1"/>
+    <w:lsdException w:name="Quote" w:semiHidden="0" w:uiPriority="29" w:unhideWhenUsed="0" w:qFormat="1"/>
+    <w:lsdException w:name="Intense Quote" w:semiHidden="0" w:uiPriority="30" w:unhideWhenUsed="0" w:qFormat="1"/>
+    <w:lsdException w:name="Medium List 2 Accent 1" w:semiHidden="0" w:uiPriority="66" w:unhideWhenUsed="0"/>
+    <w:lsdException w:name="Medium Grid 1 Accent 1" w:semiHidden="0" w:uiPriority="67" w:unhideWhenUsed="0"/>
+    <w:lsdException w:name="Medium Grid 2 Accent 1" w:semiHidden="0" w:uiPriority="68" w:unhideWhenUsed="0"/>
+    <w:lsdException w:name="Medium Grid 3 Accent 1" w:semiHidden="0" w:uiPriority="69" w:unhideWhenUsed="0"/>
+    <w:lsdException w:name="Dark List Accent 1" w:semiHidden="0" w:uiPriority="70" w:unhideWhenUsed="0"/>
+    <w:lsdException w:name="Colorful Shading Accent 1" w:semiHidden="0" w:uiPriority="71" w:unhideWhenUsed="0"/>
+    <w:lsdException w:name="Colorful List Accent 1" w:semiHidden="0" w:uiPriority="72" w:unhideWhenUsed="0"/>
+    <w:lsdException w:name="Colorful Grid Accent 1" w:semiHidden="0" w:uiPriority="73" w:unhideWhenUsed="0"/>
+    <w:lsdException w:name="Light Shading Accent 2" w:semiHidden="0" w:uiPriority="60" w:unhideWhenUsed="0"/>
+    <w:lsdException w:name="Light List Accent 2" w:semiHidden="0" w:uiPriority="61" w:unhideWhenUsed="0"/>
+    <w:lsdException w:name="Light Grid Accent 2" w:semiHidden="0" w:uiPriority="62" w:unhideWhenUsed="0"/>
+    <w:lsdException w:name="Medium Shading 1 Accent 2" w:semiHidden="0" w:uiPriority="63" w:unhideWhenUsed="0"/>
+    <w:lsdException w:name="Medium Shading 2 Accent 2" w:semiHidden="0" w:uiPriority="64" w:unhideWhenUsed="0"/>
+    <w:lsdException w:name="Medium List 1 Accent 2" w:semiHidden="0" w:uiPriority="65" w:unhideWhenUsed="0"/>
+    <w:lsdException w:name="Medium List 2 Accent 2" w:semiHidden="0" w:uiPriority="66" w:unhideWhenUsed="0"/>
+    <w:lsdException w:name="Medium Grid 1 Accent 2" w:semiHidden="0" w:uiPriority="67" w:unhideWhenUsed="0"/>
+    <w:lsdException w:name="Medium Grid 2 Accent 2" w:semiHidden="0" w:uiPriority="68" w:unhideWhenUsed="0"/>
+    <w:lsdException w:name="Medium Grid 3 Accent 2" w:semiHidden="0" w:uiPriority="69" w:unhideWhenUsed="0"/>
+    <w:lsdException w:name="Dark List Accent 2" w:semiHidden="0" w:uiPriority="70" w:unhideWhenUsed="0"/>
+    <w:lsdException w:name="Colorful Shading Accent 2" w:semiHidden="0" w:uiPriority="71" w:unhideWhenUsed="0"/>
+    <w:lsdException w:name="Colorful List Accent 2" w:semiHidden="0" w:uiPriority="72" w:unhideWhenUsed="0"/>
+    <w:lsdException w:name="Colorful Grid Accent 2" w:semiHidden="0" w:uiPriority="73" w:unhideWhenUsed="0"/>
+    <w:lsdException w:name="Light Shading Accent 3" w:semiHidden="0" w:uiPriority="60" w:unhideWhenUsed="0"/>
+    <w:lsdException w:name="Light List Accent 3" w:semiHidden="0" w:uiPriority="61" w:unhideWhenUsed="0"/>
+    <w:lsdException w:name="Light Grid Accent 3" w:semiHidden="0" w:uiPriority="62" w:unhideWhenUsed="0"/>
+    <w:lsdException w:name="Medium Shading 1 Accent 3" w:semiHidden="0" w:uiPriority="63" w:unhideWhenUsed="0"/>
+    <w:lsdException w:name="Medium Shading 2 Accent 3" w:semiHidden="0" w:uiPriority="64" w:unhideWhenUsed="0"/>
+    <w:lsdException w:name="Medium List 1 Accent 3" w:semiHidden="0" w:uiPriority="65" w:unhideWhenUsed="0"/>
+    <w:lsdException w:name="Medium List 2 Accent 3" w:semiHidden="0" w:uiPriority="66" w:unhideWhenUsed="0"/>
+    <w:lsdException w:name="Medium Grid 1 Accent 3" w:semiHidden="0" w:uiPriority="67" w:unhideWhenUsed="0"/>
+    <w:lsdException w:name="Medium Grid 2 Accent 3" w:semiHidden="0" w:uiPriority="68" w:unhideWhenUsed="0"/>
+    <w:lsdException w:name="Medium Grid 3 Accent 3" w:semiHidden="0" w:uiPriority="69" w:unhideWhenUsed="0"/>
+    <w:lsdException w:name="Dark List Accent 3" w:semiHidden="0" w:uiPriority="70" w:unhideWhenUsed="0"/>
+    <w:lsdException w:name="Colorful Shading Accent 3" w:semiHidden="0" w:uiPriority="71" w:unhideWhenUsed="0"/>
+    <w:lsdException w:name="Colorful List Accent 3" w:semiHidden="0" w:uiPriority="72" w:unhideWhenUsed="0"/>
+    <w:lsdException w:name="Colorful Grid Accent 3" w:semiHidden="0" w:uiPriority="73" w:unhideWhenUsed="0"/>
+    <w:lsdException w:name="Light Shading Accent 4" w:semiHidden="0" w:uiPriority="60" w:unhideWhenUsed="0"/>
+    <w:lsdException w:name="Light List Accent 4" w:semiHidden="0" w:uiPriority="61" w:unhideWhenUsed="0"/>
+    <w:lsdException w:name="Light Grid Accent 4" w:semiHidden="0" w:uiPriority="62" w:unhideWhenUsed="0"/>
+    <w:lsdException w:name="Medium Shading 1 Accent 4" w:semiHidden="0" w:uiPriority="63" w:unhideWhenUsed="0"/>
+    <w:lsdException w:name="Medium Shading 2 Accent 4" w:semiHidden="0" w:uiPriority="64" w:unhideWhenUsed="0"/>
+    <w:lsdException w:name="Medium List 1 Accent 4" w:semiHidden="0" w:uiPriority="65" w:unhideWhenUsed="0"/>
+    <w:lsdException w:name="Medium List 2 Accent 4" w:semiHidden="0" w:uiPriority="66" w:unhideWhenUsed="0"/>
+    <w:lsdException w:name="Medium Grid 1 Accent 4" w:semiHidden="0" w:uiPriority="67" w:unhideWhenUsed="0"/>
+    <w:lsdException w:name="Medium Grid 2 Accent 4" w:semiHidden="0" w:uiPriority="68" w:unhideWhenUsed="0"/>
+    <w:lsdException w:name="Medium Grid 3 Accent 4" w:semiHidden="0" w:uiPriority="69" w:unhideWhenUsed="0"/>
+    <w:lsdException w:name="Dark List Accent 4" w:semiHidden="0" w:uiPriority="70" w:unhideWhenUsed="0"/>
+    <w:lsdException w:name="Colorful Shading Accent 4" w:semiHidden="0" w:uiPriority="71" w:unhideWhenUsed="0"/>
+    <w:lsdException w:name="Colorful List Accent 4" w:semiHidden="0" w:uiPriority="72" w:unhideWhenUsed="0"/>
+    <w:lsdException w:name="Colorful Grid Accent 4" w:semiHidden="0" w:uiPriority="73" w:unhideWhenUsed="0"/>
+    <w:lsdException w:name="Light Shading Accent 5" w:semiHidden="0" w:uiPriority="60" w:unhideWhenUsed="0"/>
+    <w:lsdException w:name="Light List Accent 5" w:semiHidden="0" w:uiPriority="61" w:unhideWhenUsed="0"/>
+    <w:lsdException w:name="Light Grid Accent 5" w:semiHidden="0" w:uiPriority="62" w:unhideWhenUsed="0"/>
+    <w:lsdException w:name="Medium Shading 1 Accent 5" w:semiHidden="0" w:uiPriority="63" w:unhideWhenUsed="0"/>
+    <w:lsdException w:name="Medium Shading 2 Accent 5" w:semiHidden="0" w:uiPriority="64" w:unhideWhenUsed="0"/>
+    <w:lsdException w:name="Medium List 1 Accent 5" w:semiHidden="0" w:uiPriority="65" w:unhideWhenUsed="0"/>
+    <w:lsdException w:name="Medium List 2 Accent 5" w:semiHidden="0" w:uiPriority="66" w:unhideWhenUsed="0"/>
+    <w:lsdException w:name="Medium Grid 1 Accent 5" w:semiHidden="0" w:uiPriority="67" w:unhideWhenUsed="0"/>
+    <w:lsdException w:name="Medium Grid 2 Accent 5" w:semiHidden="0" w:uiPriority="68" w:unhideWhenUsed="0"/>
+    <w:lsdException w:name="Medium Grid 3 Accent 5" w:semiHidden="0" w:uiPriority="69" w:unhideWhenUsed="0"/>
+    <w:lsdException w:name="Dark List Accent 5" w:semiHidden="0" w:uiPriority="70" w:unhideWhenUsed="0"/>
+    <w:lsdException w:name="Colorful Shading Accent 5" w:semiHidden="0" w:uiPriority="71" w:unhideWhenUsed="0"/>
+    <w:lsdException w:name="Colorful List Accent 5" w:semiHidden="0" w:uiPriority="72" w:unhideWhenUsed="0"/>
+    <w:lsdException w:name="Colorful Grid Accent 5" w:semiHidden="0" w:uiPriority="73" w:unhideWhenUsed="0"/>
+    <w:lsdException w:name="Light Shading Accent 6" w:semiHidden="0" w:uiPriority="60" w:unhideWhenUsed="0"/>
+    <w:lsdException w:name="Light List Accent 6" w:semiHidden="0" w:uiPriority="61" w:unhideWhenUsed="0"/>
+    <w:lsdException w:name="Light Grid Accent 6" w:semiHidden="0" w:uiPriority="62" w:unhideWhenUsed="0"/>
+    <w:lsdException w:name="Medium Shading 1 Accent 6" w:semiHidden="0" w:uiPriority="63" w:unhideWhenUsed="0"/>
+    <w:lsdException w:name="Medium Shading 2 Accent 6" w:semiHidden="0" w:uiPriority="64" w:unhideWhenUsed="0"/>
+    <w:lsdException w:name="Medium List 1 Accent 6" w:semiHidden="0" w:uiPriority="65" w:unhideWhenUsed="0"/>
+    <w:lsdException w:name="Medium List 2 Accent 6" w:semiHidden="0" w:uiPriority="66" w:unhideWhenUsed="0"/>
+    <w:lsdException w:name="Medium Grid 1 Accent 6" w:semiHidden="0" w:uiPriority="67" w:unhideWhenUsed="0"/>
+    <w:lsdException w:name="Medium Grid 2 Accent 6" w:semiHidden="0" w:uiPriority="68" w:unhideWhenUsed="0"/>
+    <w:lsdException w:name="Medium Grid 3 Accent 6" w:semiHidden="0" w:uiPriority="69" w:unhideWhenUsed="0"/>
+    <w:lsdException w:name="Dark List Accent 6" w:semiHidden="0" w:uiPriority="70" w:unhideWhenUsed="0"/>
+    <w:lsdException w:name="Colorful Shading Accent 6" w:semiHidden="0" w:uiPriority="71" w:unhideWhenUsed="0"/>
+    <w:lsdException w:name="Colorful List Accent 6" w:semiHidden="0" w:uiPriority="72" w:unhideWhenUsed="0"/>
+    <w:lsdException w:name="Colorful Grid Accent 6" w:semiHidden="0" w:uiPriority="73" w:unhideWhenUsed="0"/>
+    <w:lsdException w:name="Subtle Emphasis" w:semiHidden="0" w:uiPriority="19" w:unhideWhenUsed="0" w:qFormat="1"/>
+    <w:lsdException w:name="Intense Emphasis" w:semiHidden="0" w:uiPriority="21" w:unhideWhenUsed="0" w:qFormat="1"/>
+    <w:lsdException w:name="Subtle Reference" w:semiHidden="0" w:uiPriority="31" w:unhideWhenUsed="0" w:qFormat="1"/>
+    <w:lsdException w:name="Intense Reference" w:semiHidden="0" w:uiPriority="32" w:unhideWhenUsed="0" w:qFormat="1"/>
+    <w:lsdException w:name="Book Title" w:semiHidden="0" w:uiPriority="33" w:unhideWhenUsed="0" w:qFormat="1"/>
+    <w:lsdException w:name="Bibliography" w:uiPriority="37"/>
+    <w:lsdException w:name="TOC Heading" w:uiPriority="39" w:qFormat="1"/>
   </w:latentStyles>
   <w:style w:type="paragraph" w:default="1" w:styleId="Normal">
     <w:name w:val="Normal"/>
@@ -15420,6 +15422,196 @@
 </w:styles>
 </file>
 
+<file path=word/stylesWithEffects.xml><?xml version="1.0" encoding="utf-8"?>
+<w:styles xmlns:wpc="http://schemas.microsoft.com/office/word/2010/wordprocessingCanvas" xmlns:mc="http://schemas.openxmlformats.org/markup-compatibility/2006" xmlns:o="urn:schemas-microsoft-com:office:office" xmlns:r="http://schemas.openxmlformats.org/officeDocument/2006/relationships" xmlns:m="http://schemas.openxmlformats.org/officeDocument/2006/math" xmlns:v="urn:schemas-microsoft-com:vml" xmlns:wp14="http://schemas.microsoft.com/office/word/2010/wordprocessingDrawing" xmlns:wp="http://schemas.openxmlformats.org/drawingml/2006/wordprocessingDrawing" xmlns:w10="urn:schemas-microsoft-com:office:word" xmlns:w="http://schemas.openxmlformats.org/wordprocessingml/2006/main" xmlns:w14="http://schemas.microsoft.com/office/word/2010/wordml" xmlns:wpg="http://schemas.microsoft.com/office/word/2010/wordprocessingGroup" xmlns:wpi="http://schemas.microsoft.com/office/word/2010/wordprocessingInk" xmlns:wne="http://schemas.microsoft.com/office/word/2006/wordml" xmlns:wps="http://schemas.microsoft.com/office/word/2010/wordprocessingShape" mc:Ignorable="w14 wp14">
+  <w:docDefaults>
+    <w:rPrDefault>
+      <w:rPr>
+        <w:rFonts w:asciiTheme="minorHAnsi" w:eastAsiaTheme="minorEastAsia" w:hAnsiTheme="minorHAnsi" w:cstheme="minorBidi"/>
+        <w:sz w:val="22"/>
+        <w:szCs w:val="22"/>
+        <w:lang w:val="en-US" w:eastAsia="en-US" w:bidi="ar-SA"/>
+      </w:rPr>
+    </w:rPrDefault>
+    <w:pPrDefault>
+      <w:pPr>
+        <w:spacing w:after="200" w:line="276" w:lineRule="auto"/>
+      </w:pPr>
+    </w:pPrDefault>
+  </w:docDefaults>
+  <w:latentStyles w:defLockedState="0" w:defUIPriority="99" w:defSemiHidden="1" w:defUnhideWhenUsed="1" w:defQFormat="0" w:count="267">
+    <w:lsdException w:name="Normal" w:semiHidden="0" w:uiPriority="0" w:unhideWhenUsed="0" w:qFormat="1"/>
+    <w:lsdException w:name="heading 1" w:semiHidden="0" w:uiPriority="9" w:unhideWhenUsed="0" w:qFormat="1"/>
+    <w:lsdException w:name="heading 2" w:uiPriority="9" w:qFormat="1"/>
+    <w:lsdException w:name="heading 3" w:uiPriority="9" w:qFormat="1"/>
+    <w:lsdException w:name="heading 4" w:uiPriority="9" w:qFormat="1"/>
+    <w:lsdException w:name="heading 5" w:uiPriority="9" w:qFormat="1"/>
+    <w:lsdException w:name="heading 6" w:uiPriority="9" w:qFormat="1"/>
+    <w:lsdException w:name="heading 7" w:uiPriority="9" w:qFormat="1"/>
+    <w:lsdException w:name="heading 8" w:uiPriority="9" w:qFormat="1"/>
+    <w:lsdException w:name="heading 9" w:uiPriority="9" w:qFormat="1"/>
+    <w:lsdException w:name="toc 1" w:uiPriority="39"/>
+    <w:lsdException w:name="toc 2" w:uiPriority="39"/>
+    <w:lsdException w:name="toc 3" w:uiPriority="39"/>
+    <w:lsdException w:name="toc 4" w:uiPriority="39"/>
+    <w:lsdException w:name="toc 5" w:uiPriority="39"/>
+    <w:lsdException w:name="toc 6" w:uiPriority="39"/>
+    <w:lsdException w:name="toc 7" w:uiPriority="39"/>
+    <w:lsdException w:name="toc 8" w:uiPriority="39"/>
+    <w:lsdException w:name="toc 9" w:uiPriority="39"/>
+    <w:lsdException w:name="caption" w:uiPriority="35" w:qFormat="1"/>
+    <w:lsdException w:name="Title" w:semiHidden="0" w:uiPriority="10" w:unhideWhenUsed="0" w:qFormat="1"/>
+    <w:lsdException w:name="Default Paragraph Font" w:uiPriority="1"/>
+    <w:lsdException w:name="Subtitle" w:semiHidden="0" w:uiPriority="11" w:unhideWhenUsed="0" w:qFormat="1"/>
+    <w:lsdException w:name="Strong" w:semiHidden="0" w:uiPriority="22" w:unhideWhenUsed="0" w:qFormat="1"/>
+    <w:lsdException w:name="Emphasis" w:semiHidden="0" w:uiPriority="20" w:unhideWhenUsed="0" w:qFormat="1"/>
+    <w:lsdException w:name="Table Grid" w:semiHidden="0" w:uiPriority="59" w:unhideWhenUsed="0"/>
+    <w:lsdException w:name="Placeholder Text" w:unhideWhenUsed="0"/>
+    <w:lsdException w:name="No Spacing" w:semiHidden="0" w:uiPriority="1" w:unhideWhenUsed="0" w:qFormat="1"/>
+    <w:lsdException w:name="Light Shading" w:semiHidden="0" w:uiPriority="60" w:unhideWhenUsed="0"/>
+    <w:lsdException w:name="Light List" w:semiHidden="0" w:uiPriority="61" w:unhideWhenUsed="0"/>
+    <w:lsdException w:name="Light Grid" w:semiHidden="0" w:uiPriority="62" w:unhideWhenUsed="0"/>
+    <w:lsdException w:name="Medium Shading 1" w:semiHidden="0" w:uiPriority="63" w:unhideWhenUsed="0"/>
+    <w:lsdException w:name="Medium Shading 2" w:semiHidden="0" w:uiPriority="64" w:unhideWhenUsed="0"/>
+    <w:lsdException w:name="Medium List 1" w:semiHidden="0" w:uiPriority="65" w:unhideWhenUsed="0"/>
+    <w:lsdException w:name="Medium List 2" w:semiHidden="0" w:uiPriority="66" w:unhideWhenUsed="0"/>
+    <w:lsdException w:name="Medium Grid 1" w:semiHidden="0" w:uiPriority="67" w:unhideWhenUsed="0"/>
+    <w:lsdException w:name="Medium Grid 2" w:semiHidden="0" w:uiPriority="68" w:unhideWhenUsed="0"/>
+    <w:lsdException w:name="Medium Grid 3" w:semiHidden="0" w:uiPriority="69" w:unhideWhenUsed="0"/>
+    <w:lsdException w:name="Dark List" w:semiHidden="0" w:uiPriority="70" w:unhideWhenUsed="0"/>
+    <w:lsdException w:name="Colorful Shading" w:semiHidden="0" w:uiPriority="71" w:unhideWhenUsed="0"/>
+    <w:lsdException w:name="Colorful List" w:semiHidden="0" w:uiPriority="72" w:unhideWhenUsed="0"/>
+    <w:lsdException w:name="Colorful Grid" w:semiHidden="0" w:uiPriority="73" w:unhideWhenUsed="0"/>
+    <w:lsdException w:name="Light Shading Accent 1" w:semiHidden="0" w:uiPriority="60" w:unhideWhenUsed="0"/>
+    <w:lsdException w:name="Light List Accent 1" w:semiHidden="0" w:uiPriority="61" w:unhideWhenUsed="0"/>
+    <w:lsdException w:name="Light Grid Accent 1" w:semiHidden="0" w:uiPriority="62" w:unhideWhenUsed="0"/>
+    <w:lsdException w:name="Medium Shading 1 Accent 1" w:semiHidden="0" w:uiPriority="63" w:unhideWhenUsed="0"/>
+    <w:lsdException w:name="Medium Shading 2 Accent 1" w:semiHidden="0" w:uiPriority="64" w:unhideWhenUsed="0"/>
+    <w:lsdException w:name="Medium List 1 Accent 1" w:semiHidden="0" w:uiPriority="65" w:unhideWhenUsed="0"/>
+    <w:lsdException w:name="Revision" w:unhideWhenUsed="0"/>
+    <w:lsdException w:name="List Paragraph" w:semiHidden="0" w:uiPriority="34" w:unhideWhenUsed="0" w:qFormat="1"/>
+    <w:lsdException w:name="Quote" w:semiHidden="0" w:uiPriority="29" w:unhideWhenUsed="0" w:qFormat="1"/>
+    <w:lsdException w:name="Intense Quote" w:semiHidden="0" w:uiPriority="30" w:unhideWhenUsed="0" w:qFormat="1"/>
+    <w:lsdException w:name="Medium List 2 Accent 1" w:semiHidden="0" w:uiPriority="66" w:unhideWhenUsed="0"/>
+    <w:lsdException w:name="Medium Grid 1 Accent 1" w:semiHidden="0" w:uiPriority="67" w:unhideWhenUsed="0"/>
+    <w:lsdException w:name="Medium Grid 2 Accent 1" w:semiHidden="0" w:uiPriority="68" w:unhideWhenUsed="0"/>
+    <w:lsdException w:name="Medium Grid 3 Accent 1" w:semiHidden="0" w:uiPriority="69" w:unhideWhenUsed="0"/>
+    <w:lsdException w:name="Dark List Accent 1" w:semiHidden="0" w:uiPriority="70" w:unhideWhenUsed="0"/>
+    <w:lsdException w:name="Colorful Shading Accent 1" w:semiHidden="0" w:uiPriority="71" w:unhideWhenUsed="0"/>
+    <w:lsdException w:name="Colorful List Accent 1" w:semiHidden="0" w:uiPriority="72" w:unhideWhenUsed="0"/>
+    <w:lsdException w:name="Colorful Grid Accent 1" w:semiHidden="0" w:uiPriority="73" w:unhideWhenUsed="0"/>
+    <w:lsdException w:name="Light Shading Accent 2" w:semiHidden="0" w:uiPriority="60" w:unhideWhenUsed="0"/>
+    <w:lsdException w:name="Light List Accent 2" w:semiHidden="0" w:uiPriority="61" w:unhideWhenUsed="0"/>
+    <w:lsdException w:name="Light Grid Accent 2" w:semiHidden="0" w:uiPriority="62" w:unhideWhenUsed="0"/>
+    <w:lsdException w:name="Medium Shading 1 Accent 2" w:semiHidden="0" w:uiPriority="63" w:unhideWhenUsed="0"/>
+    <w:lsdException w:name="Medium Shading 2 Accent 2" w:semiHidden="0" w:uiPriority="64" w:unhideWhenUsed="0"/>
+    <w:lsdException w:name="Medium List 1 Accent 2" w:semiHidden="0" w:uiPriority="65" w:unhideWhenUsed="0"/>
+    <w:lsdException w:name="Medium List 2 Accent 2" w:semiHidden="0" w:uiPriority="66" w:unhideWhenUsed="0"/>
+    <w:lsdException w:name="Medium Grid 1 Accent 2" w:semiHidden="0" w:uiPriority="67" w:unhideWhenUsed="0"/>
+    <w:lsdException w:name="Medium Grid 2 Accent 2" w:semiHidden="0" w:uiPriority="68" w:unhideWhenUsed="0"/>
+    <w:lsdException w:name="Medium Grid 3 Accent 2" w:semiHidden="0" w:uiPriority="69" w:unhideWhenUsed="0"/>
+    <w:lsdException w:name="Dark List Accent 2" w:semiHidden="0" w:uiPriority="70" w:unhideWhenUsed="0"/>
+    <w:lsdException w:name="Colorful Shading Accent 2" w:semiHidden="0" w:uiPriority="71" w:unhideWhenUsed="0"/>
+    <w:lsdException w:name="Colorful List Accent 2" w:semiHidden="0" w:uiPriority="72" w:unhideWhenUsed="0"/>
+    <w:lsdException w:name="Colorful Grid Accent 2" w:semiHidden="0" w:uiPriority="73" w:unhideWhenUsed="0"/>
+    <w:lsdException w:name="Light Shading Accent 3" w:semiHidden="0" w:uiPriority="60" w:unhideWhenUsed="0"/>
+    <w:lsdException w:name="Light List Accent 3" w:semiHidden="0" w:uiPriority="61" w:unhideWhenUsed="0"/>
+    <w:lsdException w:name="Light Grid Accent 3" w:semiHidden="0" w:uiPriority="62" w:unhideWhenUsed="0"/>
+    <w:lsdException w:name="Medium Shading 1 Accent 3" w:semiHidden="0" w:uiPriority="63" w:unhideWhenUsed="0"/>
+    <w:lsdException w:name="Medium Shading 2 Accent 3" w:semiHidden="0" w:uiPriority="64" w:unhideWhenUsed="0"/>
+    <w:lsdException w:name="Medium List 1 Accent 3" w:semiHidden="0" w:uiPriority="65" w:unhideWhenUsed="0"/>
+    <w:lsdException w:name="Medium List 2 Accent 3" w:semiHidden="0" w:uiPriority="66" w:unhideWhenUsed="0"/>
+    <w:lsdException w:name="Medium Grid 1 Accent 3" w:semiHidden="0" w:uiPriority="67" w:unhideWhenUsed="0"/>
+    <w:lsdException w:name="Medium Grid 2 Accent 3" w:semiHidden="0" w:uiPriority="68" w:unhideWhenUsed="0"/>
+    <w:lsdException w:name="Medium Grid 3 Accent 3" w:semiHidden="0" w:uiPriority="69" w:unhideWhenUsed="0"/>
+    <w:lsdException w:name="Dark List Accent 3" w:semiHidden="0" w:uiPriority="70" w:unhideWhenUsed="0"/>
+    <w:lsdException w:name="Colorful Shading Accent 3" w:semiHidden="0" w:uiPriority="71" w:unhideWhenUsed="0"/>
+    <w:lsdException w:name="Colorful List Accent 3" w:semiHidden="0" w:uiPriority="72" w:unhideWhenUsed="0"/>
+    <w:lsdException w:name="Colorful Grid Accent 3" w:semiHidden="0" w:uiPriority="73" w:unhideWhenUsed="0"/>
+    <w:lsdException w:name="Light Shading Accent 4" w:semiHidden="0" w:uiPriority="60" w:unhideWhenUsed="0"/>
+    <w:lsdException w:name="Light List Accent 4" w:semiHidden="0" w:uiPriority="61" w:unhideWhenUsed="0"/>
+    <w:lsdException w:name="Light Grid Accent 4" w:semiHidden="0" w:uiPriority="62" w:unhideWhenUsed="0"/>
+    <w:lsdException w:name="Medium Shading 1 Accent 4" w:semiHidden="0" w:uiPriority="63" w:unhideWhenUsed="0"/>
+    <w:lsdException w:name="Medium Shading 2 Accent 4" w:semiHidden="0" w:uiPriority="64" w:unhideWhenUsed="0"/>
+    <w:lsdException w:name="Medium List 1 Accent 4" w:semiHidden="0" w:uiPriority="65" w:unhideWhenUsed="0"/>
+    <w:lsdException w:name="Medium List 2 Accent 4" w:semiHidden="0" w:uiPriority="66" w:unhideWhenUsed="0"/>
+    <w:lsdException w:name="Medium Grid 1 Accent 4" w:semiHidden="0" w:uiPriority="67" w:unhideWhenUsed="0"/>
+    <w:lsdException w:name="Medium Grid 2 Accent 4" w:semiHidden="0" w:uiPriority="68" w:unhideWhenUsed="0"/>
+    <w:lsdException w:name="Medium Grid 3 Accent 4" w:semiHidden="0" w:uiPriority="69" w:unhideWhenUsed="0"/>
+    <w:lsdException w:name="Dark List Accent 4" w:semiHidden="0" w:uiPriority="70" w:unhideWhenUsed="0"/>
+    <w:lsdException w:name="Colorful Shading Accent 4" w:semiHidden="0" w:uiPriority="71" w:unhideWhenUsed="0"/>
+    <w:lsdException w:name="Colorful List Accent 4" w:semiHidden="0" w:uiPriority="72" w:unhideWhenUsed="0"/>
+    <w:lsdException w:name="Colorful Grid Accent 4" w:semiHidden="0" w:uiPriority="73" w:unhideWhenUsed="0"/>
+    <w:lsdException w:name="Light Shading Accent 5" w:semiHidden="0" w:uiPriority="60" w:unhideWhenUsed="0"/>
+    <w:lsdException w:name="Light List Accent 5" w:semiHidden="0" w:uiPriority="61" w:unhideWhenUsed="0"/>
+    <w:lsdException w:name="Light Grid Accent 5" w:semiHidden="0" w:uiPriority="62" w:unhideWhenUsed="0"/>
+    <w:lsdException w:name="Medium Shading 1 Accent 5" w:semiHidden="0" w:uiPriority="63" w:unhideWhenUsed="0"/>
+    <w:lsdException w:name="Medium Shading 2 Accent 5" w:semiHidden="0" w:uiPriority="64" w:unhideWhenUsed="0"/>
+    <w:lsdException w:name="Medium List 1 Accent 5" w:semiHidden="0" w:uiPriority="65" w:unhideWhenUsed="0"/>
+    <w:lsdException w:name="Medium List 2 Accent 5" w:semiHidden="0" w:uiPriority="66" w:unhideWhenUsed="0"/>
+    <w:lsdException w:name="Medium Grid 1 Accent 5" w:semiHidden="0" w:uiPriority="67" w:unhideWhenUsed="0"/>
+    <w:lsdException w:name="Medium Grid 2 Accent 5" w:semiHidden="0" w:uiPriority="68" w:unhideWhenUsed="0"/>
+    <w:lsdException w:name="Medium Grid 3 Accent 5" w:semiHidden="0" w:uiPriority="69" w:unhideWhenUsed="0"/>
+    <w:lsdException w:name="Dark List Accent 5" w:semiHidden="0" w:uiPriority="70" w:unhideWhenUsed="0"/>
+    <w:lsdException w:name="Colorful Shading Accent 5" w:semiHidden="0" w:uiPriority="71" w:unhideWhenUsed="0"/>
+    <w:lsdException w:name="Colorful List Accent 5" w:semiHidden="0" w:uiPriority="72" w:unhideWhenUsed="0"/>
+    <w:lsdException w:name="Colorful Grid Accent 5" w:semiHidden="0" w:uiPriority="73" w:unhideWhenUsed="0"/>
+    <w:lsdException w:name="Light Shading Accent 6" w:semiHidden="0" w:uiPriority="60" w:unhideWhenUsed="0"/>
+    <w:lsdException w:name="Light List Accent 6" w:semiHidden="0" w:uiPriority="61" w:unhideWhenUsed="0"/>
+    <w:lsdException w:name="Light Grid Accent 6" w:semiHidden="0" w:uiPriority="62" w:unhideWhenUsed="0"/>
+    <w:lsdException w:name="Medium Shading 1 Accent 6" w:semiHidden="0" w:uiPriority="63" w:unhideWhenUsed="0"/>
+    <w:lsdException w:name="Medium Shading 2 Accent 6" w:semiHidden="0" w:uiPriority="64" w:unhideWhenUsed="0"/>
+    <w:lsdException w:name="Medium List 1 Accent 6" w:semiHidden="0" w:uiPriority="65" w:unhideWhenUsed="0"/>
+    <w:lsdException w:name="Medium List 2 Accent 6" w:semiHidden="0" w:uiPriority="66" w:unhideWhenUsed="0"/>
+    <w:lsdException w:name="Medium Grid 1 Accent 6" w:semiHidden="0" w:uiPriority="67" w:unhideWhenUsed="0"/>
+    <w:lsdException w:name="Medium Grid 2 Accent 6" w:semiHidden="0" w:uiPriority="68" w:unhideWhenUsed="0"/>
+    <w:lsdException w:name="Medium Grid 3 Accent 6" w:semiHidden="0" w:uiPriority="69" w:unhideWhenUsed="0"/>
+    <w:lsdException w:name="Dark List Accent 6" w:semiHidden="0" w:uiPriority="70" w:unhideWhenUsed="0"/>
+    <w:lsdException w:name="Colorful Shading Accent 6" w:semiHidden="0" w:uiPriority="71" w:unhideWhenUsed="0"/>
+    <w:lsdException w:name="Colorful List Accent 6" w:semiHidden="0" w:uiPriority="72" w:unhideWhenUsed="0"/>
+    <w:lsdException w:name="Colorful Grid Accent 6" w:semiHidden="0" w:uiPriority="73" w:unhideWhenUsed="0"/>
+    <w:lsdException w:name="Subtle Emphasis" w:semiHidden="0" w:uiPriority="19" w:unhideWhenUsed="0" w:qFormat="1"/>
+    <w:lsdException w:name="Intense Emphasis" w:semiHidden="0" w:uiPriority="21" w:unhideWhenUsed="0" w:qFormat="1"/>
+    <w:lsdException w:name="Subtle Reference" w:semiHidden="0" w:uiPriority="31" w:unhideWhenUsed="0" w:qFormat="1"/>
+    <w:lsdException w:name="Intense Reference" w:semiHidden="0" w:uiPriority="32" w:unhideWhenUsed="0" w:qFormat="1"/>
+    <w:lsdException w:name="Book Title" w:semiHidden="0" w:uiPriority="33" w:unhideWhenUsed="0" w:qFormat="1"/>
+    <w:lsdException w:name="Bibliography" w:uiPriority="37"/>
+    <w:lsdException w:name="TOC Heading" w:uiPriority="39" w:qFormat="1"/>
+  </w:latentStyles>
+  <w:style w:type="paragraph" w:default="1" w:styleId="Normal">
+    <w:name w:val="Normal"/>
+    <w:qFormat/>
+  </w:style>
+  <w:style w:type="character" w:default="1" w:styleId="DefaultParagraphFont">
+    <w:name w:val="Default Paragraph Font"/>
+    <w:uiPriority w:val="1"/>
+    <w:semiHidden/>
+    <w:unhideWhenUsed/>
+  </w:style>
+  <w:style w:type="table" w:default="1" w:styleId="TableNormal">
+    <w:name w:val="Normal Table"/>
+    <w:uiPriority w:val="99"/>
+    <w:semiHidden/>
+    <w:unhideWhenUsed/>
+    <w:tblPr>
+      <w:tblInd w:w="0" w:type="dxa"/>
+      <w:tblCellMar>
+        <w:top w:w="0" w:type="dxa"/>
+        <w:left w:w="108" w:type="dxa"/>
+        <w:bottom w:w="0" w:type="dxa"/>
+        <w:right w:w="108" w:type="dxa"/>
+      </w:tblCellMar>
+    </w:tblPr>
+  </w:style>
+  <w:style w:type="numbering" w:default="1" w:styleId="NoList">
+    <w:name w:val="No List"/>
+    <w:uiPriority w:val="99"/>
+    <w:semiHidden/>
+    <w:unhideWhenUsed/>
+  </w:style>
+</w:styles>
+</file>
+
 <file path=word/theme/theme1.xml><?xml version="1.0" encoding="utf-8"?>
 <a:theme xmlns:a="http://schemas.openxmlformats.org/drawingml/2006/main" name="Office Theme">
   <a:themeElements>
@@ -15708,7 +15900,7 @@
 </file>
 
 <file path=customXml/itemProps1.xml><?xml version="1.0" encoding="utf-8"?>
-<ds:datastoreItem xmlns:ds="http://schemas.openxmlformats.org/officeDocument/2006/customXml" ds:itemID="{7ECC7768-C84B-4CA6-A74C-05437797DA04}">
+<ds:datastoreItem xmlns:ds="http://schemas.openxmlformats.org/officeDocument/2006/customXml" ds:itemID="{802877A3-5262-4B21-ADDD-5906B314355F}">
   <ds:schemaRefs>
     <ds:schemaRef ds:uri="http://schemas.openxmlformats.org/officeDocument/2006/bibliography"/>
   </ds:schemaRefs>

</xml_diff>